<commit_message>
Finished descriptive statistics tables
</commit_message>
<xml_diff>
--- a/Deliverables/Final Report.docx
+++ b/Deliverables/Final Report.docx
@@ -5,6 +5,7 @@
     <w:p>
       <w:pPr>
         <w:jc w:val="center"/>
+        <w:outlineLvl w:val="0"/>
         <w:rPr>
           <w:rFonts w:ascii="CMU Serif Roman" w:hAnsi="CMU Serif Roman"/>
           <w:sz w:val="32"/>
@@ -45,6 +46,7 @@
     <w:p>
       <w:pPr>
         <w:jc w:val="center"/>
+        <w:outlineLvl w:val="0"/>
         <w:rPr>
           <w:rFonts w:ascii="CMU Serif Roman" w:hAnsi="CMU Serif Roman"/>
         </w:rPr>
@@ -75,6 +77,7 @@
     <w:p>
       <w:pPr>
         <w:jc w:val="center"/>
+        <w:outlineLvl w:val="0"/>
         <w:rPr>
           <w:rFonts w:ascii="CMU Serif Roman" w:hAnsi="CMU Serif Roman"/>
         </w:rPr>
@@ -136,7 +139,19 @@
         <w:rPr>
           <w:rFonts w:ascii="CMU Serif Roman" w:hAnsi="CMU Serif Roman"/>
         </w:rPr>
-        <w:t xml:space="preserve">Specifically, this paper aims to examine the relationship between copious alcohol consumption and employment rates of individuals using data from a longitudinal study conducted by the National Longitudinal Survey of Youth (NLSY). </w:t>
+        <w:t xml:space="preserve">Specifically, this paper aims to examine the relationship between </w:t>
+      </w:r>
+      <w:r>
+        <w:rPr>
+          <w:rFonts w:ascii="CMU Serif Roman" w:hAnsi="CMU Serif Roman"/>
+        </w:rPr>
+        <w:t>excessive</w:t>
+      </w:r>
+      <w:r>
+        <w:rPr>
+          <w:rFonts w:ascii="CMU Serif Roman" w:hAnsi="CMU Serif Roman"/>
+        </w:rPr>
+        <w:t xml:space="preserve"> alcohol consumption and employment rates of individuals using data from a longitudinal study conducted by the National Longitudinal Survey of Youth (NLSY). </w:t>
       </w:r>
       <w:r>
         <w:rPr>
@@ -148,13 +163,37 @@
         <w:rPr>
           <w:rFonts w:ascii="CMU Serif Roman" w:hAnsi="CMU Serif Roman"/>
         </w:rPr>
-        <w:t>To accomplish this, a model will be constructed which models the effects of various frequencies of copious alcohol consumption and the effect each level has on the probability of an individual being employed.</w:t>
-      </w:r>
-      <w:r>
-        <w:rPr>
-          <w:rFonts w:ascii="CMU Serif Roman" w:hAnsi="CMU Serif Roman"/>
-        </w:rPr>
-        <w:t xml:space="preserve"> This model will be contrasted with simpler models to better capture the effects of copious alcohol consumption.</w:t>
+        <w:t xml:space="preserve">To accomplish this, a model will be constructed which models the effects of various frequencies of </w:t>
+      </w:r>
+      <w:r>
+        <w:rPr>
+          <w:rFonts w:ascii="CMU Serif Roman" w:hAnsi="CMU Serif Roman"/>
+        </w:rPr>
+        <w:t>excessive</w:t>
+      </w:r>
+      <w:r>
+        <w:rPr>
+          <w:rFonts w:ascii="CMU Serif Roman" w:hAnsi="CMU Serif Roman"/>
+        </w:rPr>
+        <w:t xml:space="preserve"> alcohol consumption and the effect each level has on the probability of an individual being employed.</w:t>
+      </w:r>
+      <w:r>
+        <w:rPr>
+          <w:rFonts w:ascii="CMU Serif Roman" w:hAnsi="CMU Serif Roman"/>
+        </w:rPr>
+        <w:t xml:space="preserve"> This model will be contrasted with simpler models to better capture the effects of </w:t>
+      </w:r>
+      <w:r>
+        <w:rPr>
+          <w:rFonts w:ascii="CMU Serif Roman" w:hAnsi="CMU Serif Roman"/>
+        </w:rPr>
+        <w:t>excessive</w:t>
+      </w:r>
+      <w:r>
+        <w:rPr>
+          <w:rFonts w:ascii="CMU Serif Roman" w:hAnsi="CMU Serif Roman"/>
+        </w:rPr>
+        <w:t xml:space="preserve"> alcohol consumption.</w:t>
       </w:r>
       <w:r>
         <w:rPr>
@@ -178,14 +217,14 @@
         <w:rPr>
           <w:rFonts w:ascii="CMU Serif Roman" w:hAnsi="CMU Serif Roman"/>
         </w:rPr>
-        <w:t xml:space="preserve"> through a variety of basic methods to assess the accuracy </w:t>
+        <w:t xml:space="preserve"> through a variety of basic methods to assess the </w:t>
       </w:r>
       <w:r>
         <w:rPr>
           <w:rFonts w:ascii="CMU Serif Roman" w:hAnsi="CMU Serif Roman"/>
         </w:rPr>
         <w:lastRenderedPageBreak/>
-        <w:t xml:space="preserve">of this model moving forward. Finally, future considerations on improvements to the model will be discussed. </w:t>
+        <w:t xml:space="preserve">accuracy of this model moving forward. Finally, future considerations on improvements to the model will be discussed. </w:t>
       </w:r>
     </w:p>
     <w:p>
@@ -193,6 +232,7 @@
         <w:spacing w:line="360" w:lineRule="auto"/>
         <w:ind w:firstLine="720"/>
         <w:jc w:val="center"/>
+        <w:outlineLvl w:val="0"/>
         <w:rPr>
           <w:rFonts w:ascii="CMU Serif Roman" w:hAnsi="CMU Serif Roman"/>
           <w:sz w:val="32"/>
@@ -234,7 +274,19 @@
         <w:rPr>
           <w:rFonts w:ascii="CMU Serif Roman" w:hAnsi="CMU Serif Roman"/>
         </w:rPr>
-        <w:t xml:space="preserve">The primary labor variable of interest is employment. Originally coded as a four-category variable (employed, unemployed, out of labor force, in active armed forces), the variable was condensed into a single, binary output variable. There were no observations in the “In Active Armed Forces” group, so the </w:t>
+        <w:t xml:space="preserve">The primary labor variable of interest is </w:t>
+      </w:r>
+      <w:r>
+        <w:rPr>
+          <w:rFonts w:ascii="CMU Serif Roman" w:hAnsi="CMU Serif Roman"/>
+        </w:rPr>
+        <w:t>labor force participation</w:t>
+      </w:r>
+      <w:r>
+        <w:rPr>
+          <w:rFonts w:ascii="CMU Serif Roman" w:hAnsi="CMU Serif Roman"/>
+        </w:rPr>
+        <w:t xml:space="preserve">. Originally coded as a four-category variable (employed, unemployed, out of labor force, in active armed forces), the variable was condensed into a single, binary output variable. There were no observations in the “In Active Armed Forces” group, so the </w:t>
       </w:r>
       <w:r>
         <w:rPr>
@@ -286,7 +338,19 @@
         <w:rPr>
           <w:rFonts w:ascii="CMU Serif Roman" w:hAnsi="CMU Serif Roman"/>
         </w:rPr>
-        <w:t xml:space="preserve">The primary alcohol consumption variable was a six-category variable entitled “drnk6m” which indicated the number of times in the past month that an individual had 6 or more drinks (noted as copious alcohol consumption) in one sitting. This variable was split into 7 dummy variables, each named drnk_freqx where x took the values of 0 to 6. A value of 0 meant that an individual had not had 6 or more drinks in one sitting in the past month, a value of 1 indicated once, a value of 2 indicated 2 or 3 times, a value of 3 indicated 4 or 5 times, a value of 4 indicated 6 or 7 times, a value of 5 indicated 8 or 9 times, and a value of 6 indicated 10 or more times. </w:t>
+        <w:t xml:space="preserve">The primary alcohol consumption variable was a six-category variable entitled “drnk6m” which indicated the number of times in the past month that an individual had 6 or more drinks (noted as </w:t>
+      </w:r>
+      <w:r>
+        <w:rPr>
+          <w:rFonts w:ascii="CMU Serif Roman" w:hAnsi="CMU Serif Roman"/>
+        </w:rPr>
+        <w:t>excessive</w:t>
+      </w:r>
+      <w:r>
+        <w:rPr>
+          <w:rFonts w:ascii="CMU Serif Roman" w:hAnsi="CMU Serif Roman"/>
+        </w:rPr>
+        <w:t xml:space="preserve"> alcohol consumption) in one sitting. This variable was split into 7 dummy variables, each named drnk_freqx where x took the values of 0 to 6. A value of 0 meant that an individual had not had 6 or more drinks in one sitting in the past month, a value of 1 indicated once, a value of 2 indicated 2 or 3 times, a value of 3 indicated 4 or 5 times, a value of 4 indicated 6 or 7 times, a value of 5 indicated 8 or 9 times, and a value of 6 indicated 10 or more times. </w:t>
       </w:r>
     </w:p>
     <w:p>
@@ -340,7 +404,19 @@
         <w:rPr>
           <w:rFonts w:ascii="CMU Serif Roman" w:hAnsi="CMU Serif Roman"/>
         </w:rPr>
-        <w:t xml:space="preserve"> indicates all other races), health (coded as a dummy variable where a value of 1 indicates that the individual has a health issue limiting the type or amount of work they can do), the number of years of education completed (coded as an integer from 0 to 20, inclusive), family size (coded as an integer), and marital status (coded as three dummy variables where a value of 1 for </w:t>
+        <w:t xml:space="preserve"> indicates all other races), health (coded as a dummy variable where a value of 1 indicates that the individual has a health issue limiting the type or amount of work they can do), the number of years of education completed (coded as an integer from 0 to 20, inclusive), family size (coded as an integer), </w:t>
+      </w:r>
+      <w:r>
+        <w:rPr>
+          <w:rFonts w:ascii="CMU Serif Roman" w:hAnsi="CMU Serif Roman"/>
+        </w:rPr>
+        <w:t xml:space="preserve">intelligence test percentile (coded as a value between 1 and 99, inclusive) </w:t>
+      </w:r>
+      <w:r>
+        <w:rPr>
+          <w:rFonts w:ascii="CMU Serif Roman" w:hAnsi="CMU Serif Roman"/>
+        </w:rPr>
+        <w:t xml:space="preserve">and marital status (coded as three dummy variables where a value of 1 for </w:t>
       </w:r>
       <w:r>
         <w:rPr>
@@ -379,7 +455,39 @@
         <w:rPr>
           <w:rFonts w:ascii="CMU Serif Roman" w:hAnsi="CMU Serif Roman"/>
         </w:rPr>
-        <w:t xml:space="preserve"> encompasses all other marital statuses). </w:t>
+        <w:t xml:space="preserve"> encompass</w:t>
+      </w:r>
+      <w:r>
+        <w:rPr>
+          <w:rFonts w:ascii="CMU Serif Roman" w:hAnsi="CMU Serif Roman"/>
+        </w:rPr>
+        <w:t>es all other marital statuses).</w:t>
+      </w:r>
+      <w:r>
+        <w:rPr>
+          <w:rFonts w:ascii="CMU Serif Roman" w:hAnsi="CMU Serif Roman"/>
+        </w:rPr>
+        <w:t xml:space="preserve"> Descriptive statistics of these variables can be found in </w:t>
+      </w:r>
+      <w:r>
+        <w:rPr>
+          <w:rFonts w:ascii="CMU Serif Roman" w:hAnsi="CMU Serif Roman"/>
+          <w:b/>
+        </w:rPr>
+        <w:t xml:space="preserve">Table </w:t>
+      </w:r>
+      <w:r>
+        <w:rPr>
+          <w:rFonts w:ascii="CMU Serif Roman" w:hAnsi="CMU Serif Roman"/>
+          <w:b/>
+        </w:rPr>
+        <w:t>3</w:t>
+      </w:r>
+      <w:r>
+        <w:rPr>
+          <w:rFonts w:ascii="CMU Serif Roman" w:hAnsi="CMU Serif Roman"/>
+        </w:rPr>
+        <w:t xml:space="preserve"> in the appendix. </w:t>
       </w:r>
     </w:p>
     <w:p>
@@ -454,13 +562,37 @@
         </w:rPr>
         <w:t>identification</w:t>
       </w:r>
-      <w:bookmarkStart w:id="0" w:name="_GoBack"/>
-      <w:bookmarkEnd w:id="0"/>
       <w:r>
         <w:rPr>
           <w:rFonts w:ascii="CMU Serif Roman" w:hAnsi="CMU Serif Roman"/>
         </w:rPr>
         <w:t xml:space="preserve">). </w:t>
+      </w:r>
+      <w:r>
+        <w:rPr>
+          <w:rFonts w:ascii="CMU Serif Roman" w:hAnsi="CMU Serif Roman"/>
+        </w:rPr>
+        <w:t xml:space="preserve">Descriptive statistics of these variables can be found in </w:t>
+      </w:r>
+      <w:r>
+        <w:rPr>
+          <w:rFonts w:ascii="CMU Serif Roman" w:hAnsi="CMU Serif Roman"/>
+          <w:b/>
+        </w:rPr>
+        <w:t xml:space="preserve">Table </w:t>
+      </w:r>
+      <w:r>
+        <w:rPr>
+          <w:rFonts w:ascii="CMU Serif Roman" w:hAnsi="CMU Serif Roman"/>
+          <w:b/>
+        </w:rPr>
+        <w:t>4</w:t>
+      </w:r>
+      <w:r>
+        <w:rPr>
+          <w:rFonts w:ascii="CMU Serif Roman" w:hAnsi="CMU Serif Roman"/>
+        </w:rPr>
+        <w:t xml:space="preserve"> in the appendix. </w:t>
       </w:r>
     </w:p>
     <w:p>
@@ -477,6 +609,131 @@
         </w:rPr>
         <w:t xml:space="preserve">Family characteristics captured in the regressions included the following characteristics: </w:t>
       </w:r>
+      <w:r>
+        <w:rPr>
+          <w:rFonts w:ascii="CMU Serif Roman" w:hAnsi="CMU Serif Roman"/>
+        </w:rPr>
+        <w:t>Father’s level of education (coded as an interaction term which takes the value of 0 if the individual did not live with their father at age 14 or the number of years of education an individual’s father has if the individual lived with their father), mother’s</w:t>
+      </w:r>
+      <w:r>
+        <w:rPr>
+          <w:rFonts w:ascii="CMU Serif Roman" w:hAnsi="CMU Serif Roman"/>
+        </w:rPr>
+        <w:t xml:space="preserve"> level of education (coded as an interaction term which takes the value of 0 if the individual did not live with their </w:t>
+      </w:r>
+      <w:r>
+        <w:rPr>
+          <w:rFonts w:ascii="CMU Serif Roman" w:hAnsi="CMU Serif Roman"/>
+        </w:rPr>
+        <w:t>mother</w:t>
+      </w:r>
+      <w:r>
+        <w:rPr>
+          <w:rFonts w:ascii="CMU Serif Roman" w:hAnsi="CMU Serif Roman"/>
+        </w:rPr>
+        <w:t xml:space="preserve"> at age 14 or the number of years of education an individual’s </w:t>
+      </w:r>
+      <w:r>
+        <w:rPr>
+          <w:rFonts w:ascii="CMU Serif Roman" w:hAnsi="CMU Serif Roman"/>
+        </w:rPr>
+        <w:t>mother</w:t>
+      </w:r>
+      <w:r>
+        <w:rPr>
+          <w:rFonts w:ascii="CMU Serif Roman" w:hAnsi="CMU Serif Roman"/>
+        </w:rPr>
+        <w:t xml:space="preserve"> has </w:t>
+      </w:r>
+      <w:r>
+        <w:rPr>
+          <w:rFonts w:ascii="CMU Serif Roman" w:hAnsi="CMU Serif Roman"/>
+        </w:rPr>
+        <w:t>if the individual lived with their mother</w:t>
+      </w:r>
+      <w:r>
+        <w:rPr>
+          <w:rFonts w:ascii="CMU Serif Roman" w:hAnsi="CMU Serif Roman"/>
+        </w:rPr>
+        <w:t xml:space="preserve">), </w:t>
+      </w:r>
+      <w:r>
+        <w:rPr>
+          <w:rFonts w:ascii="CMU Serif Roman" w:hAnsi="CMU Serif Roman"/>
+        </w:rPr>
+        <w:t xml:space="preserve">father’s working status (an interaction term taking the value of 0 if the individual did not live with their father at age 14 or 1 if the individual lived with their father and their father worked at at age 14), and mother’s working status </w:t>
+      </w:r>
+      <w:r>
+        <w:rPr>
+          <w:rFonts w:ascii="CMU Serif Roman" w:hAnsi="CMU Serif Roman"/>
+        </w:rPr>
+        <w:t xml:space="preserve">(an interaction term taking the value of 0 if the individual did not live with their </w:t>
+      </w:r>
+      <w:r>
+        <w:rPr>
+          <w:rFonts w:ascii="CMU Serif Roman" w:hAnsi="CMU Serif Roman"/>
+        </w:rPr>
+        <w:t>mother</w:t>
+      </w:r>
+      <w:r>
+        <w:rPr>
+          <w:rFonts w:ascii="CMU Serif Roman" w:hAnsi="CMU Serif Roman"/>
+        </w:rPr>
+        <w:t xml:space="preserve"> at age 14 or 1 if the individual lived with their </w:t>
+      </w:r>
+      <w:r>
+        <w:rPr>
+          <w:rFonts w:ascii="CMU Serif Roman" w:hAnsi="CMU Serif Roman"/>
+        </w:rPr>
+        <w:t>mother</w:t>
+      </w:r>
+      <w:r>
+        <w:rPr>
+          <w:rFonts w:ascii="CMU Serif Roman" w:hAnsi="CMU Serif Roman"/>
+        </w:rPr>
+        <w:t xml:space="preserve"> and their </w:t>
+      </w:r>
+      <w:r>
+        <w:rPr>
+          <w:rFonts w:ascii="CMU Serif Roman" w:hAnsi="CMU Serif Roman"/>
+        </w:rPr>
+        <w:t>mother</w:t>
+      </w:r>
+      <w:r>
+        <w:rPr>
+          <w:rFonts w:ascii="CMU Serif Roman" w:hAnsi="CMU Serif Roman"/>
+        </w:rPr>
+        <w:t xml:space="preserve"> worked at at age 14). Descriptive statistics of these variables can be found in </w:t>
+      </w:r>
+      <w:r>
+        <w:rPr>
+          <w:rFonts w:ascii="CMU Serif Roman" w:hAnsi="CMU Serif Roman"/>
+          <w:b/>
+        </w:rPr>
+        <w:t xml:space="preserve">Table </w:t>
+      </w:r>
+      <w:r>
+        <w:rPr>
+          <w:rFonts w:ascii="CMU Serif Roman" w:hAnsi="CMU Serif Roman"/>
+          <w:b/>
+        </w:rPr>
+        <w:t>5</w:t>
+      </w:r>
+      <w:r>
+        <w:rPr>
+          <w:rFonts w:ascii="CMU Serif Roman" w:hAnsi="CMU Serif Roman"/>
+        </w:rPr>
+        <w:t xml:space="preserve"> in the appendix. </w:t>
+      </w:r>
+    </w:p>
+    <w:p>
+      <w:pPr>
+        <w:spacing w:line="360" w:lineRule="auto"/>
+        <w:ind w:firstLine="720"/>
+        <w:rPr>
+          <w:rFonts w:ascii="CMU Serif Roman" w:hAnsi="CMU Serif Roman"/>
+        </w:rPr>
+      </w:pPr>
     </w:p>
     <w:p>
       <w:pPr>
@@ -496,6 +753,7 @@
         <w:spacing w:line="360" w:lineRule="auto"/>
         <w:ind w:firstLine="720"/>
         <w:jc w:val="center"/>
+        <w:outlineLvl w:val="0"/>
         <w:rPr>
           <w:rFonts w:ascii="CMU Serif Roman" w:hAnsi="CMU Serif Roman"/>
           <w:b/>
@@ -531,8 +789,3767 @@
         <w:rPr>
           <w:rFonts w:ascii="CMU Serif Roman" w:hAnsi="CMU Serif Roman"/>
         </w:rPr>
-        <w:t>. Descriptive statistics for variables used in the labor-alcohol model.</w:t>
-      </w:r>
+        <w:t>. Descriptive statistics for labor force participation.</w:t>
+      </w:r>
+    </w:p>
+    <w:tbl>
+      <w:tblPr>
+        <w:tblStyle w:val="TableGrid"/>
+        <w:tblW w:w="0" w:type="auto"/>
+        <w:tblLook w:val="04A0" w:firstRow="1" w:lastRow="0" w:firstColumn="1" w:lastColumn="0" w:noHBand="0" w:noVBand="1"/>
+      </w:tblPr>
+      <w:tblGrid>
+        <w:gridCol w:w="1870"/>
+        <w:gridCol w:w="1870"/>
+        <w:gridCol w:w="1870"/>
+        <w:gridCol w:w="1870"/>
+        <w:gridCol w:w="1870"/>
+      </w:tblGrid>
+      <w:tr>
+        <w:tc>
+          <w:tcPr>
+            <w:tcW w:w="1870" w:type="dxa"/>
+            <w:vAlign w:val="center"/>
+          </w:tcPr>
+          <w:p>
+            <w:pPr>
+              <w:spacing w:line="360" w:lineRule="auto"/>
+              <w:jc w:val="center"/>
+              <w:rPr>
+                <w:rFonts w:ascii="CMU Serif Roman" w:hAnsi="CMU Serif Roman"/>
+              </w:rPr>
+            </w:pPr>
+            <w:r>
+              <w:rPr>
+                <w:rFonts w:ascii="CMU Serif Roman" w:hAnsi="CMU Serif Roman"/>
+                <w:b/>
+              </w:rPr>
+              <w:t>Variable</w:t>
+            </w:r>
+          </w:p>
+        </w:tc>
+        <w:tc>
+          <w:tcPr>
+            <w:tcW w:w="1870" w:type="dxa"/>
+            <w:vAlign w:val="center"/>
+          </w:tcPr>
+          <w:p>
+            <w:pPr>
+              <w:spacing w:line="360" w:lineRule="auto"/>
+              <w:jc w:val="center"/>
+              <w:rPr>
+                <w:rFonts w:ascii="CMU Serif Roman" w:hAnsi="CMU Serif Roman"/>
+                <w:b/>
+              </w:rPr>
+            </w:pPr>
+            <w:r>
+              <w:rPr>
+                <w:rFonts w:ascii="CMU Serif Roman" w:hAnsi="CMU Serif Roman"/>
+                <w:b/>
+              </w:rPr>
+              <w:t>Mean</w:t>
+            </w:r>
+          </w:p>
+        </w:tc>
+        <w:tc>
+          <w:tcPr>
+            <w:tcW w:w="1870" w:type="dxa"/>
+            <w:vAlign w:val="center"/>
+          </w:tcPr>
+          <w:p>
+            <w:pPr>
+              <w:spacing w:line="360" w:lineRule="auto"/>
+              <w:jc w:val="center"/>
+              <w:rPr>
+                <w:rFonts w:ascii="CMU Serif Roman" w:hAnsi="CMU Serif Roman"/>
+                <w:b/>
+              </w:rPr>
+            </w:pPr>
+            <w:r>
+              <w:rPr>
+                <w:rFonts w:ascii="CMU Serif Roman" w:hAnsi="CMU Serif Roman"/>
+                <w:b/>
+              </w:rPr>
+              <w:t>SD</w:t>
+            </w:r>
+          </w:p>
+        </w:tc>
+        <w:tc>
+          <w:tcPr>
+            <w:tcW w:w="1870" w:type="dxa"/>
+            <w:vAlign w:val="center"/>
+          </w:tcPr>
+          <w:p>
+            <w:pPr>
+              <w:spacing w:line="360" w:lineRule="auto"/>
+              <w:jc w:val="center"/>
+              <w:rPr>
+                <w:rFonts w:ascii="CMU Serif Roman" w:hAnsi="CMU Serif Roman"/>
+                <w:b/>
+              </w:rPr>
+            </w:pPr>
+            <w:r>
+              <w:rPr>
+                <w:rFonts w:ascii="CMU Serif Roman" w:hAnsi="CMU Serif Roman"/>
+                <w:b/>
+              </w:rPr>
+              <w:t>Min</w:t>
+            </w:r>
+            <w:r>
+              <w:rPr>
+                <w:rFonts w:ascii="CMU Serif Roman" w:hAnsi="CMU Serif Roman"/>
+                <w:b/>
+              </w:rPr>
+              <w:t>.</w:t>
+            </w:r>
+          </w:p>
+        </w:tc>
+        <w:tc>
+          <w:tcPr>
+            <w:tcW w:w="1870" w:type="dxa"/>
+            <w:vAlign w:val="center"/>
+          </w:tcPr>
+          <w:p>
+            <w:pPr>
+              <w:spacing w:line="360" w:lineRule="auto"/>
+              <w:jc w:val="center"/>
+              <w:rPr>
+                <w:rFonts w:ascii="CMU Serif Roman" w:hAnsi="CMU Serif Roman"/>
+                <w:b/>
+              </w:rPr>
+            </w:pPr>
+            <w:r>
+              <w:rPr>
+                <w:rFonts w:ascii="CMU Serif Roman" w:hAnsi="CMU Serif Roman"/>
+                <w:b/>
+              </w:rPr>
+              <w:t>Max.</w:t>
+            </w:r>
+          </w:p>
+        </w:tc>
+      </w:tr>
+      <w:tr>
+        <w:tc>
+          <w:tcPr>
+            <w:tcW w:w="1870" w:type="dxa"/>
+            <w:vAlign w:val="center"/>
+          </w:tcPr>
+          <w:p>
+            <w:pPr>
+              <w:spacing w:line="360" w:lineRule="auto"/>
+              <w:jc w:val="center"/>
+              <w:rPr>
+                <w:rFonts w:ascii="CMU Serif Roman" w:hAnsi="CMU Serif Roman"/>
+              </w:rPr>
+            </w:pPr>
+            <w:r>
+              <w:rPr>
+                <w:rFonts w:ascii="CMU Serif Roman" w:hAnsi="CMU Serif Roman"/>
+              </w:rPr>
+              <w:t>In Labor Force</w:t>
+            </w:r>
+          </w:p>
+        </w:tc>
+        <w:tc>
+          <w:tcPr>
+            <w:tcW w:w="1870" w:type="dxa"/>
+            <w:vAlign w:val="center"/>
+          </w:tcPr>
+          <w:p>
+            <w:pPr>
+              <w:spacing w:line="360" w:lineRule="auto"/>
+              <w:jc w:val="center"/>
+              <w:rPr>
+                <w:rFonts w:ascii="CMU Serif Roman" w:hAnsi="CMU Serif Roman"/>
+              </w:rPr>
+            </w:pPr>
+            <w:r>
+              <w:rPr>
+                <w:rFonts w:ascii="CMU Serif Roman" w:hAnsi="CMU Serif Roman"/>
+              </w:rPr>
+              <w:t>28.80908</w:t>
+            </w:r>
+          </w:p>
+        </w:tc>
+        <w:tc>
+          <w:tcPr>
+            <w:tcW w:w="1870" w:type="dxa"/>
+            <w:vAlign w:val="center"/>
+          </w:tcPr>
+          <w:p>
+            <w:pPr>
+              <w:spacing w:line="360" w:lineRule="auto"/>
+              <w:jc w:val="center"/>
+              <w:rPr>
+                <w:rFonts w:ascii="CMU Serif Roman" w:hAnsi="CMU Serif Roman"/>
+              </w:rPr>
+            </w:pPr>
+            <w:r>
+              <w:rPr>
+                <w:rFonts w:ascii="CMU Serif Roman" w:hAnsi="CMU Serif Roman"/>
+              </w:rPr>
+              <w:t>.362836</w:t>
+            </w:r>
+          </w:p>
+        </w:tc>
+        <w:tc>
+          <w:tcPr>
+            <w:tcW w:w="1870" w:type="dxa"/>
+            <w:vAlign w:val="center"/>
+          </w:tcPr>
+          <w:p>
+            <w:pPr>
+              <w:spacing w:line="360" w:lineRule="auto"/>
+              <w:jc w:val="center"/>
+              <w:rPr>
+                <w:rFonts w:ascii="CMU Serif Roman" w:hAnsi="CMU Serif Roman"/>
+              </w:rPr>
+            </w:pPr>
+            <w:r>
+              <w:rPr>
+                <w:rFonts w:ascii="CMU Serif Roman" w:hAnsi="CMU Serif Roman"/>
+              </w:rPr>
+              <w:t>0</w:t>
+            </w:r>
+          </w:p>
+        </w:tc>
+        <w:tc>
+          <w:tcPr>
+            <w:tcW w:w="1870" w:type="dxa"/>
+            <w:vAlign w:val="center"/>
+          </w:tcPr>
+          <w:p>
+            <w:pPr>
+              <w:spacing w:line="360" w:lineRule="auto"/>
+              <w:jc w:val="center"/>
+              <w:rPr>
+                <w:rFonts w:ascii="CMU Serif Roman" w:hAnsi="CMU Serif Roman"/>
+              </w:rPr>
+            </w:pPr>
+            <w:r>
+              <w:rPr>
+                <w:rFonts w:ascii="CMU Serif Roman" w:hAnsi="CMU Serif Roman"/>
+              </w:rPr>
+              <w:t>1</w:t>
+            </w:r>
+          </w:p>
+        </w:tc>
+      </w:tr>
+    </w:tbl>
+    <w:p>
+      <w:pPr>
+        <w:spacing w:line="360" w:lineRule="auto"/>
+        <w:ind w:firstLine="720"/>
+        <w:jc w:val="center"/>
+        <w:rPr>
+          <w:rFonts w:ascii="CMU Serif Roman" w:hAnsi="CMU Serif Roman"/>
+        </w:rPr>
+      </w:pPr>
+    </w:p>
+    <w:p>
+      <w:pPr>
+        <w:spacing w:line="360" w:lineRule="auto"/>
+        <w:ind w:firstLine="720"/>
+        <w:jc w:val="center"/>
+        <w:rPr>
+          <w:rFonts w:ascii="CMU Serif Roman" w:hAnsi="CMU Serif Roman"/>
+        </w:rPr>
+      </w:pPr>
+      <w:r>
+        <w:rPr>
+          <w:rFonts w:ascii="CMU Serif Roman" w:hAnsi="CMU Serif Roman"/>
+          <w:b/>
+        </w:rPr>
+        <w:t>Table 2</w:t>
+      </w:r>
+      <w:r>
+        <w:rPr>
+          <w:rFonts w:ascii="CMU Serif Roman" w:hAnsi="CMU Serif Roman"/>
+        </w:rPr>
+        <w:t xml:space="preserve">. Descriptive statistics for frequency of excessive alcohol consumption. </w:t>
+      </w:r>
+      <w:r>
+        <w:rPr>
+          <w:rFonts w:ascii="CMU Serif Roman" w:hAnsi="CMU Serif Roman"/>
+        </w:rPr>
+        <w:t>Variables recorded as frequency of having six or more drinks in one sitting in the past month.</w:t>
+      </w:r>
+    </w:p>
+    <w:tbl>
+      <w:tblPr>
+        <w:tblStyle w:val="TableGrid"/>
+        <w:tblW w:w="0" w:type="auto"/>
+        <w:tblLook w:val="04A0" w:firstRow="1" w:lastRow="0" w:firstColumn="1" w:lastColumn="0" w:noHBand="0" w:noVBand="1"/>
+      </w:tblPr>
+      <w:tblGrid>
+        <w:gridCol w:w="2155"/>
+        <w:gridCol w:w="1798"/>
+        <w:gridCol w:w="1799"/>
+        <w:gridCol w:w="1799"/>
+        <w:gridCol w:w="1799"/>
+      </w:tblGrid>
+      <w:tr>
+        <w:tc>
+          <w:tcPr>
+            <w:tcW w:w="2155" w:type="dxa"/>
+            <w:vAlign w:val="center"/>
+          </w:tcPr>
+          <w:p>
+            <w:pPr>
+              <w:spacing w:line="360" w:lineRule="auto"/>
+              <w:jc w:val="center"/>
+              <w:rPr>
+                <w:rFonts w:ascii="CMU Serif Roman" w:hAnsi="CMU Serif Roman"/>
+                <w:b/>
+              </w:rPr>
+            </w:pPr>
+            <w:r>
+              <w:rPr>
+                <w:rFonts w:ascii="CMU Serif Roman" w:hAnsi="CMU Serif Roman"/>
+                <w:b/>
+              </w:rPr>
+              <w:t>Variable</w:t>
+            </w:r>
+          </w:p>
+        </w:tc>
+        <w:tc>
+          <w:tcPr>
+            <w:tcW w:w="1798" w:type="dxa"/>
+            <w:vAlign w:val="center"/>
+          </w:tcPr>
+          <w:p>
+            <w:pPr>
+              <w:spacing w:line="360" w:lineRule="auto"/>
+              <w:jc w:val="center"/>
+              <w:rPr>
+                <w:rFonts w:ascii="CMU Serif Roman" w:hAnsi="CMU Serif Roman"/>
+                <w:b/>
+              </w:rPr>
+            </w:pPr>
+            <w:r>
+              <w:rPr>
+                <w:rFonts w:ascii="CMU Serif Roman" w:hAnsi="CMU Serif Roman"/>
+                <w:b/>
+              </w:rPr>
+              <w:t>Mean</w:t>
+            </w:r>
+          </w:p>
+        </w:tc>
+        <w:tc>
+          <w:tcPr>
+            <w:tcW w:w="1799" w:type="dxa"/>
+            <w:vAlign w:val="center"/>
+          </w:tcPr>
+          <w:p>
+            <w:pPr>
+              <w:spacing w:line="360" w:lineRule="auto"/>
+              <w:jc w:val="center"/>
+              <w:rPr>
+                <w:rFonts w:ascii="CMU Serif Roman" w:hAnsi="CMU Serif Roman"/>
+                <w:b/>
+              </w:rPr>
+            </w:pPr>
+            <w:r>
+              <w:rPr>
+                <w:rFonts w:ascii="CMU Serif Roman" w:hAnsi="CMU Serif Roman"/>
+                <w:b/>
+              </w:rPr>
+              <w:t>SD</w:t>
+            </w:r>
+          </w:p>
+        </w:tc>
+        <w:tc>
+          <w:tcPr>
+            <w:tcW w:w="1799" w:type="dxa"/>
+            <w:vAlign w:val="center"/>
+          </w:tcPr>
+          <w:p>
+            <w:pPr>
+              <w:spacing w:line="360" w:lineRule="auto"/>
+              <w:jc w:val="center"/>
+              <w:rPr>
+                <w:rFonts w:ascii="CMU Serif Roman" w:hAnsi="CMU Serif Roman"/>
+                <w:b/>
+              </w:rPr>
+            </w:pPr>
+            <w:r>
+              <w:rPr>
+                <w:rFonts w:ascii="CMU Serif Roman" w:hAnsi="CMU Serif Roman"/>
+                <w:b/>
+              </w:rPr>
+              <w:t>Min.</w:t>
+            </w:r>
+          </w:p>
+        </w:tc>
+        <w:tc>
+          <w:tcPr>
+            <w:tcW w:w="1799" w:type="dxa"/>
+            <w:vAlign w:val="center"/>
+          </w:tcPr>
+          <w:p>
+            <w:pPr>
+              <w:spacing w:line="360" w:lineRule="auto"/>
+              <w:jc w:val="center"/>
+              <w:rPr>
+                <w:rFonts w:ascii="CMU Serif Roman" w:hAnsi="CMU Serif Roman"/>
+                <w:b/>
+              </w:rPr>
+            </w:pPr>
+            <w:r>
+              <w:rPr>
+                <w:rFonts w:ascii="CMU Serif Roman" w:hAnsi="CMU Serif Roman"/>
+                <w:b/>
+              </w:rPr>
+              <w:t>Max.</w:t>
+            </w:r>
+          </w:p>
+        </w:tc>
+      </w:tr>
+      <w:tr>
+        <w:tc>
+          <w:tcPr>
+            <w:tcW w:w="2155" w:type="dxa"/>
+            <w:vAlign w:val="center"/>
+          </w:tcPr>
+          <w:p>
+            <w:pPr>
+              <w:spacing w:line="360" w:lineRule="auto"/>
+              <w:jc w:val="center"/>
+              <w:rPr>
+                <w:rFonts w:ascii="CMU Serif Roman" w:hAnsi="CMU Serif Roman"/>
+              </w:rPr>
+            </w:pPr>
+            <w:r>
+              <w:rPr>
+                <w:rFonts w:ascii="CMU Serif Roman" w:hAnsi="CMU Serif Roman"/>
+              </w:rPr>
+              <w:t>0 times</w:t>
+            </w:r>
+          </w:p>
+        </w:tc>
+        <w:tc>
+          <w:tcPr>
+            <w:tcW w:w="1798" w:type="dxa"/>
+            <w:vAlign w:val="center"/>
+          </w:tcPr>
+          <w:p>
+            <w:pPr>
+              <w:spacing w:line="360" w:lineRule="auto"/>
+              <w:jc w:val="center"/>
+              <w:rPr>
+                <w:rFonts w:ascii="CMU Serif Roman" w:hAnsi="CMU Serif Roman"/>
+              </w:rPr>
+            </w:pPr>
+            <w:r>
+              <w:rPr>
+                <w:rFonts w:ascii="CMU Serif Roman" w:hAnsi="CMU Serif Roman"/>
+              </w:rPr>
+              <w:t>.6670156</w:t>
+            </w:r>
+          </w:p>
+        </w:tc>
+        <w:tc>
+          <w:tcPr>
+            <w:tcW w:w="1799" w:type="dxa"/>
+            <w:vAlign w:val="center"/>
+          </w:tcPr>
+          <w:p>
+            <w:pPr>
+              <w:spacing w:line="360" w:lineRule="auto"/>
+              <w:jc w:val="center"/>
+              <w:rPr>
+                <w:rFonts w:ascii="CMU Serif Roman" w:hAnsi="CMU Serif Roman"/>
+              </w:rPr>
+            </w:pPr>
+            <w:r>
+              <w:rPr>
+                <w:rFonts w:ascii="CMU Serif Roman" w:hAnsi="CMU Serif Roman"/>
+              </w:rPr>
+              <w:t>.4713163</w:t>
+            </w:r>
+          </w:p>
+        </w:tc>
+        <w:tc>
+          <w:tcPr>
+            <w:tcW w:w="1799" w:type="dxa"/>
+            <w:vAlign w:val="center"/>
+          </w:tcPr>
+          <w:p>
+            <w:pPr>
+              <w:spacing w:line="360" w:lineRule="auto"/>
+              <w:jc w:val="center"/>
+              <w:rPr>
+                <w:rFonts w:ascii="CMU Serif Roman" w:hAnsi="CMU Serif Roman"/>
+              </w:rPr>
+            </w:pPr>
+            <w:r>
+              <w:rPr>
+                <w:rFonts w:ascii="CMU Serif Roman" w:hAnsi="CMU Serif Roman"/>
+              </w:rPr>
+              <w:t>0</w:t>
+            </w:r>
+          </w:p>
+        </w:tc>
+        <w:tc>
+          <w:tcPr>
+            <w:tcW w:w="1799" w:type="dxa"/>
+            <w:vAlign w:val="center"/>
+          </w:tcPr>
+          <w:p>
+            <w:pPr>
+              <w:spacing w:line="360" w:lineRule="auto"/>
+              <w:jc w:val="center"/>
+              <w:rPr>
+                <w:rFonts w:ascii="CMU Serif Roman" w:hAnsi="CMU Serif Roman"/>
+              </w:rPr>
+            </w:pPr>
+            <w:r>
+              <w:rPr>
+                <w:rFonts w:ascii="CMU Serif Roman" w:hAnsi="CMU Serif Roman"/>
+              </w:rPr>
+              <w:t>1</w:t>
+            </w:r>
+          </w:p>
+        </w:tc>
+      </w:tr>
+      <w:tr>
+        <w:tc>
+          <w:tcPr>
+            <w:tcW w:w="2155" w:type="dxa"/>
+            <w:vAlign w:val="center"/>
+          </w:tcPr>
+          <w:p>
+            <w:pPr>
+              <w:spacing w:line="360" w:lineRule="auto"/>
+              <w:jc w:val="center"/>
+              <w:rPr>
+                <w:rFonts w:ascii="CMU Serif Roman" w:hAnsi="CMU Serif Roman"/>
+              </w:rPr>
+            </w:pPr>
+            <w:r>
+              <w:rPr>
+                <w:rFonts w:ascii="CMU Serif Roman" w:hAnsi="CMU Serif Roman"/>
+              </w:rPr>
+              <w:t>1 time</w:t>
+            </w:r>
+          </w:p>
+        </w:tc>
+        <w:tc>
+          <w:tcPr>
+            <w:tcW w:w="1798" w:type="dxa"/>
+            <w:vAlign w:val="center"/>
+          </w:tcPr>
+          <w:p>
+            <w:pPr>
+              <w:spacing w:line="360" w:lineRule="auto"/>
+              <w:jc w:val="center"/>
+              <w:rPr>
+                <w:rFonts w:ascii="CMU Serif Roman" w:hAnsi="CMU Serif Roman"/>
+              </w:rPr>
+            </w:pPr>
+            <w:r>
+              <w:rPr>
+                <w:rFonts w:ascii="CMU Serif Roman" w:hAnsi="CMU Serif Roman"/>
+              </w:rPr>
+              <w:t>.0936005</w:t>
+            </w:r>
+          </w:p>
+        </w:tc>
+        <w:tc>
+          <w:tcPr>
+            <w:tcW w:w="1799" w:type="dxa"/>
+            <w:vAlign w:val="center"/>
+          </w:tcPr>
+          <w:p>
+            <w:pPr>
+              <w:spacing w:line="360" w:lineRule="auto"/>
+              <w:jc w:val="center"/>
+              <w:rPr>
+                <w:rFonts w:ascii="CMU Serif Roman" w:hAnsi="CMU Serif Roman"/>
+              </w:rPr>
+            </w:pPr>
+            <w:r>
+              <w:rPr>
+                <w:rFonts w:ascii="CMU Serif Roman" w:hAnsi="CMU Serif Roman"/>
+              </w:rPr>
+              <w:t>.2912939</w:t>
+            </w:r>
+          </w:p>
+        </w:tc>
+        <w:tc>
+          <w:tcPr>
+            <w:tcW w:w="1799" w:type="dxa"/>
+            <w:vAlign w:val="center"/>
+          </w:tcPr>
+          <w:p>
+            <w:pPr>
+              <w:spacing w:line="360" w:lineRule="auto"/>
+              <w:jc w:val="center"/>
+              <w:rPr>
+                <w:rFonts w:ascii="CMU Serif Roman" w:hAnsi="CMU Serif Roman"/>
+              </w:rPr>
+            </w:pPr>
+            <w:r>
+              <w:rPr>
+                <w:rFonts w:ascii="CMU Serif Roman" w:hAnsi="CMU Serif Roman"/>
+              </w:rPr>
+              <w:t>0</w:t>
+            </w:r>
+          </w:p>
+        </w:tc>
+        <w:tc>
+          <w:tcPr>
+            <w:tcW w:w="1799" w:type="dxa"/>
+            <w:vAlign w:val="center"/>
+          </w:tcPr>
+          <w:p>
+            <w:pPr>
+              <w:spacing w:line="360" w:lineRule="auto"/>
+              <w:jc w:val="center"/>
+              <w:rPr>
+                <w:rFonts w:ascii="CMU Serif Roman" w:hAnsi="CMU Serif Roman"/>
+              </w:rPr>
+            </w:pPr>
+            <w:r>
+              <w:rPr>
+                <w:rFonts w:ascii="CMU Serif Roman" w:hAnsi="CMU Serif Roman"/>
+              </w:rPr>
+              <w:t>1</w:t>
+            </w:r>
+          </w:p>
+        </w:tc>
+      </w:tr>
+      <w:tr>
+        <w:tc>
+          <w:tcPr>
+            <w:tcW w:w="2155" w:type="dxa"/>
+            <w:vAlign w:val="center"/>
+          </w:tcPr>
+          <w:p>
+            <w:pPr>
+              <w:spacing w:line="360" w:lineRule="auto"/>
+              <w:jc w:val="center"/>
+              <w:rPr>
+                <w:rFonts w:ascii="CMU Serif Roman" w:hAnsi="CMU Serif Roman"/>
+              </w:rPr>
+            </w:pPr>
+            <w:r>
+              <w:rPr>
+                <w:rFonts w:ascii="CMU Serif Roman" w:hAnsi="CMU Serif Roman"/>
+              </w:rPr>
+              <w:t>2 or 3 times</w:t>
+            </w:r>
+          </w:p>
+        </w:tc>
+        <w:tc>
+          <w:tcPr>
+            <w:tcW w:w="1798" w:type="dxa"/>
+            <w:vAlign w:val="center"/>
+          </w:tcPr>
+          <w:p>
+            <w:pPr>
+              <w:spacing w:line="360" w:lineRule="auto"/>
+              <w:jc w:val="center"/>
+              <w:rPr>
+                <w:rFonts w:ascii="CMU Serif Roman" w:hAnsi="CMU Serif Roman"/>
+              </w:rPr>
+            </w:pPr>
+            <w:r>
+              <w:rPr>
+                <w:rFonts w:ascii="CMU Serif Roman" w:hAnsi="CMU Serif Roman"/>
+              </w:rPr>
+              <w:t>.117823</w:t>
+            </w:r>
+          </w:p>
+        </w:tc>
+        <w:tc>
+          <w:tcPr>
+            <w:tcW w:w="1799" w:type="dxa"/>
+            <w:vAlign w:val="center"/>
+          </w:tcPr>
+          <w:p>
+            <w:pPr>
+              <w:spacing w:line="360" w:lineRule="auto"/>
+              <w:jc w:val="center"/>
+              <w:rPr>
+                <w:rFonts w:ascii="CMU Serif Roman" w:hAnsi="CMU Serif Roman"/>
+              </w:rPr>
+            </w:pPr>
+            <w:r>
+              <w:rPr>
+                <w:rFonts w:ascii="CMU Serif Roman" w:hAnsi="CMU Serif Roman"/>
+              </w:rPr>
+              <w:t>.3224225</w:t>
+            </w:r>
+          </w:p>
+        </w:tc>
+        <w:tc>
+          <w:tcPr>
+            <w:tcW w:w="1799" w:type="dxa"/>
+            <w:vAlign w:val="center"/>
+          </w:tcPr>
+          <w:p>
+            <w:pPr>
+              <w:spacing w:line="360" w:lineRule="auto"/>
+              <w:jc w:val="center"/>
+              <w:rPr>
+                <w:rFonts w:ascii="CMU Serif Roman" w:hAnsi="CMU Serif Roman"/>
+              </w:rPr>
+            </w:pPr>
+            <w:r>
+              <w:rPr>
+                <w:rFonts w:ascii="CMU Serif Roman" w:hAnsi="CMU Serif Roman"/>
+              </w:rPr>
+              <w:t>0</w:t>
+            </w:r>
+          </w:p>
+        </w:tc>
+        <w:tc>
+          <w:tcPr>
+            <w:tcW w:w="1799" w:type="dxa"/>
+            <w:vAlign w:val="center"/>
+          </w:tcPr>
+          <w:p>
+            <w:pPr>
+              <w:spacing w:line="360" w:lineRule="auto"/>
+              <w:jc w:val="center"/>
+              <w:rPr>
+                <w:rFonts w:ascii="CMU Serif Roman" w:hAnsi="CMU Serif Roman"/>
+              </w:rPr>
+            </w:pPr>
+            <w:r>
+              <w:rPr>
+                <w:rFonts w:ascii="CMU Serif Roman" w:hAnsi="CMU Serif Roman"/>
+              </w:rPr>
+              <w:t>1</w:t>
+            </w:r>
+          </w:p>
+        </w:tc>
+      </w:tr>
+      <w:tr>
+        <w:tc>
+          <w:tcPr>
+            <w:tcW w:w="2155" w:type="dxa"/>
+            <w:vAlign w:val="center"/>
+          </w:tcPr>
+          <w:p>
+            <w:pPr>
+              <w:spacing w:line="360" w:lineRule="auto"/>
+              <w:jc w:val="center"/>
+              <w:rPr>
+                <w:rFonts w:ascii="CMU Serif Roman" w:hAnsi="CMU Serif Roman"/>
+              </w:rPr>
+            </w:pPr>
+            <w:r>
+              <w:rPr>
+                <w:rFonts w:ascii="CMU Serif Roman" w:hAnsi="CMU Serif Roman"/>
+              </w:rPr>
+              <w:t>4 or 5 times</w:t>
+            </w:r>
+          </w:p>
+        </w:tc>
+        <w:tc>
+          <w:tcPr>
+            <w:tcW w:w="1798" w:type="dxa"/>
+            <w:vAlign w:val="center"/>
+          </w:tcPr>
+          <w:p>
+            <w:pPr>
+              <w:spacing w:line="360" w:lineRule="auto"/>
+              <w:jc w:val="center"/>
+              <w:rPr>
+                <w:rFonts w:ascii="CMU Serif Roman" w:hAnsi="CMU Serif Roman"/>
+              </w:rPr>
+            </w:pPr>
+            <w:r>
+              <w:rPr>
+                <w:rFonts w:ascii="CMU Serif Roman" w:hAnsi="CMU Serif Roman"/>
+              </w:rPr>
+              <w:t>.0506878</w:t>
+            </w:r>
+          </w:p>
+        </w:tc>
+        <w:tc>
+          <w:tcPr>
+            <w:tcW w:w="1799" w:type="dxa"/>
+            <w:vAlign w:val="center"/>
+          </w:tcPr>
+          <w:p>
+            <w:pPr>
+              <w:spacing w:line="360" w:lineRule="auto"/>
+              <w:jc w:val="center"/>
+              <w:rPr>
+                <w:rFonts w:ascii="CMU Serif Roman" w:hAnsi="CMU Serif Roman"/>
+              </w:rPr>
+            </w:pPr>
+            <w:r>
+              <w:rPr>
+                <w:rFonts w:ascii="CMU Serif Roman" w:hAnsi="CMU Serif Roman"/>
+              </w:rPr>
+              <w:t>.2193758</w:t>
+            </w:r>
+          </w:p>
+        </w:tc>
+        <w:tc>
+          <w:tcPr>
+            <w:tcW w:w="1799" w:type="dxa"/>
+            <w:vAlign w:val="center"/>
+          </w:tcPr>
+          <w:p>
+            <w:pPr>
+              <w:spacing w:line="360" w:lineRule="auto"/>
+              <w:jc w:val="center"/>
+              <w:rPr>
+                <w:rFonts w:ascii="CMU Serif Roman" w:hAnsi="CMU Serif Roman"/>
+              </w:rPr>
+            </w:pPr>
+            <w:r>
+              <w:rPr>
+                <w:rFonts w:ascii="CMU Serif Roman" w:hAnsi="CMU Serif Roman"/>
+              </w:rPr>
+              <w:t>0</w:t>
+            </w:r>
+          </w:p>
+        </w:tc>
+        <w:tc>
+          <w:tcPr>
+            <w:tcW w:w="1799" w:type="dxa"/>
+            <w:vAlign w:val="center"/>
+          </w:tcPr>
+          <w:p>
+            <w:pPr>
+              <w:spacing w:line="360" w:lineRule="auto"/>
+              <w:jc w:val="center"/>
+              <w:rPr>
+                <w:rFonts w:ascii="CMU Serif Roman" w:hAnsi="CMU Serif Roman"/>
+              </w:rPr>
+            </w:pPr>
+            <w:r>
+              <w:rPr>
+                <w:rFonts w:ascii="CMU Serif Roman" w:hAnsi="CMU Serif Roman"/>
+              </w:rPr>
+              <w:t>1</w:t>
+            </w:r>
+          </w:p>
+        </w:tc>
+      </w:tr>
+      <w:tr>
+        <w:tc>
+          <w:tcPr>
+            <w:tcW w:w="2155" w:type="dxa"/>
+            <w:vAlign w:val="center"/>
+          </w:tcPr>
+          <w:p>
+            <w:pPr>
+              <w:spacing w:line="360" w:lineRule="auto"/>
+              <w:jc w:val="center"/>
+              <w:rPr>
+                <w:rFonts w:ascii="CMU Serif Roman" w:hAnsi="CMU Serif Roman"/>
+              </w:rPr>
+            </w:pPr>
+            <w:r>
+              <w:rPr>
+                <w:rFonts w:ascii="CMU Serif Roman" w:hAnsi="CMU Serif Roman"/>
+              </w:rPr>
+              <w:t>6 or 7 times</w:t>
+            </w:r>
+          </w:p>
+        </w:tc>
+        <w:tc>
+          <w:tcPr>
+            <w:tcW w:w="1798" w:type="dxa"/>
+            <w:vAlign w:val="center"/>
+          </w:tcPr>
+          <w:p>
+            <w:pPr>
+              <w:spacing w:line="360" w:lineRule="auto"/>
+              <w:jc w:val="center"/>
+              <w:rPr>
+                <w:rFonts w:ascii="CMU Serif Roman" w:hAnsi="CMU Serif Roman"/>
+              </w:rPr>
+            </w:pPr>
+            <w:r>
+              <w:rPr>
+                <w:rFonts w:ascii="CMU Serif Roman" w:hAnsi="CMU Serif Roman"/>
+              </w:rPr>
+              <w:t>.0212321</w:t>
+            </w:r>
+          </w:p>
+        </w:tc>
+        <w:tc>
+          <w:tcPr>
+            <w:tcW w:w="1799" w:type="dxa"/>
+            <w:vAlign w:val="center"/>
+          </w:tcPr>
+          <w:p>
+            <w:pPr>
+              <w:spacing w:line="360" w:lineRule="auto"/>
+              <w:jc w:val="center"/>
+              <w:rPr>
+                <w:rFonts w:ascii="CMU Serif Roman" w:hAnsi="CMU Serif Roman"/>
+              </w:rPr>
+            </w:pPr>
+            <w:r>
+              <w:rPr>
+                <w:rFonts w:ascii="CMU Serif Roman" w:hAnsi="CMU Serif Roman"/>
+              </w:rPr>
+              <w:t>.1441678</w:t>
+            </w:r>
+          </w:p>
+        </w:tc>
+        <w:tc>
+          <w:tcPr>
+            <w:tcW w:w="1799" w:type="dxa"/>
+            <w:vAlign w:val="center"/>
+          </w:tcPr>
+          <w:p>
+            <w:pPr>
+              <w:spacing w:line="360" w:lineRule="auto"/>
+              <w:jc w:val="center"/>
+              <w:rPr>
+                <w:rFonts w:ascii="CMU Serif Roman" w:hAnsi="CMU Serif Roman"/>
+              </w:rPr>
+            </w:pPr>
+            <w:r>
+              <w:rPr>
+                <w:rFonts w:ascii="CMU Serif Roman" w:hAnsi="CMU Serif Roman"/>
+              </w:rPr>
+              <w:t>0</w:t>
+            </w:r>
+          </w:p>
+        </w:tc>
+        <w:tc>
+          <w:tcPr>
+            <w:tcW w:w="1799" w:type="dxa"/>
+            <w:vAlign w:val="center"/>
+          </w:tcPr>
+          <w:p>
+            <w:pPr>
+              <w:spacing w:line="360" w:lineRule="auto"/>
+              <w:jc w:val="center"/>
+              <w:rPr>
+                <w:rFonts w:ascii="CMU Serif Roman" w:hAnsi="CMU Serif Roman"/>
+              </w:rPr>
+            </w:pPr>
+            <w:r>
+              <w:rPr>
+                <w:rFonts w:ascii="CMU Serif Roman" w:hAnsi="CMU Serif Roman"/>
+              </w:rPr>
+              <w:t>1</w:t>
+            </w:r>
+          </w:p>
+        </w:tc>
+      </w:tr>
+      <w:tr>
+        <w:tc>
+          <w:tcPr>
+            <w:tcW w:w="2155" w:type="dxa"/>
+            <w:vAlign w:val="center"/>
+          </w:tcPr>
+          <w:p>
+            <w:pPr>
+              <w:spacing w:line="360" w:lineRule="auto"/>
+              <w:jc w:val="center"/>
+              <w:rPr>
+                <w:rFonts w:ascii="CMU Serif Roman" w:hAnsi="CMU Serif Roman"/>
+              </w:rPr>
+            </w:pPr>
+            <w:r>
+              <w:rPr>
+                <w:rFonts w:ascii="CMU Serif Roman" w:hAnsi="CMU Serif Roman"/>
+              </w:rPr>
+              <w:t>8 or 9 times</w:t>
+            </w:r>
+          </w:p>
+        </w:tc>
+        <w:tc>
+          <w:tcPr>
+            <w:tcW w:w="1798" w:type="dxa"/>
+            <w:vAlign w:val="center"/>
+          </w:tcPr>
+          <w:p>
+            <w:pPr>
+              <w:spacing w:line="360" w:lineRule="auto"/>
+              <w:jc w:val="center"/>
+              <w:rPr>
+                <w:rFonts w:ascii="CMU Serif Roman" w:hAnsi="CMU Serif Roman"/>
+              </w:rPr>
+            </w:pPr>
+            <w:r>
+              <w:rPr>
+                <w:rFonts w:ascii="CMU Serif Roman" w:hAnsi="CMU Serif Roman"/>
+              </w:rPr>
+              <w:t>.0098684</w:t>
+            </w:r>
+          </w:p>
+        </w:tc>
+        <w:tc>
+          <w:tcPr>
+            <w:tcW w:w="1799" w:type="dxa"/>
+            <w:vAlign w:val="center"/>
+          </w:tcPr>
+          <w:p>
+            <w:pPr>
+              <w:spacing w:line="360" w:lineRule="auto"/>
+              <w:jc w:val="center"/>
+              <w:rPr>
+                <w:rFonts w:ascii="CMU Serif Roman" w:hAnsi="CMU Serif Roman"/>
+              </w:rPr>
+            </w:pPr>
+            <w:r>
+              <w:rPr>
+                <w:rFonts w:ascii="CMU Serif Roman" w:hAnsi="CMU Serif Roman"/>
+              </w:rPr>
+              <w:t>.0988559</w:t>
+            </w:r>
+          </w:p>
+        </w:tc>
+        <w:tc>
+          <w:tcPr>
+            <w:tcW w:w="1799" w:type="dxa"/>
+            <w:vAlign w:val="center"/>
+          </w:tcPr>
+          <w:p>
+            <w:pPr>
+              <w:spacing w:line="360" w:lineRule="auto"/>
+              <w:jc w:val="center"/>
+              <w:rPr>
+                <w:rFonts w:ascii="CMU Serif Roman" w:hAnsi="CMU Serif Roman"/>
+              </w:rPr>
+            </w:pPr>
+            <w:r>
+              <w:rPr>
+                <w:rFonts w:ascii="CMU Serif Roman" w:hAnsi="CMU Serif Roman"/>
+              </w:rPr>
+              <w:t>0</w:t>
+            </w:r>
+          </w:p>
+        </w:tc>
+        <w:tc>
+          <w:tcPr>
+            <w:tcW w:w="1799" w:type="dxa"/>
+            <w:vAlign w:val="center"/>
+          </w:tcPr>
+          <w:p>
+            <w:pPr>
+              <w:spacing w:line="360" w:lineRule="auto"/>
+              <w:jc w:val="center"/>
+              <w:rPr>
+                <w:rFonts w:ascii="CMU Serif Roman" w:hAnsi="CMU Serif Roman"/>
+              </w:rPr>
+            </w:pPr>
+            <w:r>
+              <w:rPr>
+                <w:rFonts w:ascii="CMU Serif Roman" w:hAnsi="CMU Serif Roman"/>
+              </w:rPr>
+              <w:t>1</w:t>
+            </w:r>
+          </w:p>
+        </w:tc>
+      </w:tr>
+      <w:tr>
+        <w:tc>
+          <w:tcPr>
+            <w:tcW w:w="2155" w:type="dxa"/>
+            <w:vAlign w:val="center"/>
+          </w:tcPr>
+          <w:p>
+            <w:pPr>
+              <w:spacing w:line="360" w:lineRule="auto"/>
+              <w:jc w:val="center"/>
+              <w:rPr>
+                <w:rFonts w:ascii="CMU Serif Roman" w:hAnsi="CMU Serif Roman"/>
+              </w:rPr>
+            </w:pPr>
+            <w:r>
+              <w:rPr>
+                <w:rFonts w:ascii="CMU Serif Roman" w:hAnsi="CMU Serif Roman"/>
+              </w:rPr>
+              <w:t>10 or more times</w:t>
+            </w:r>
+          </w:p>
+        </w:tc>
+        <w:tc>
+          <w:tcPr>
+            <w:tcW w:w="1798" w:type="dxa"/>
+            <w:vAlign w:val="center"/>
+          </w:tcPr>
+          <w:p>
+            <w:pPr>
+              <w:spacing w:line="360" w:lineRule="auto"/>
+              <w:jc w:val="center"/>
+              <w:rPr>
+                <w:rFonts w:ascii="CMU Serif Roman" w:hAnsi="CMU Serif Roman"/>
+              </w:rPr>
+            </w:pPr>
+            <w:r>
+              <w:rPr>
+                <w:rFonts w:ascii="CMU Serif Roman" w:hAnsi="CMU Serif Roman"/>
+              </w:rPr>
+              <w:t>.0397727</w:t>
+            </w:r>
+          </w:p>
+        </w:tc>
+        <w:tc>
+          <w:tcPr>
+            <w:tcW w:w="1799" w:type="dxa"/>
+            <w:vAlign w:val="center"/>
+          </w:tcPr>
+          <w:p>
+            <w:pPr>
+              <w:spacing w:line="360" w:lineRule="auto"/>
+              <w:jc w:val="center"/>
+              <w:rPr>
+                <w:rFonts w:ascii="CMU Serif Roman" w:hAnsi="CMU Serif Roman"/>
+              </w:rPr>
+            </w:pPr>
+            <w:r>
+              <w:rPr>
+                <w:rFonts w:ascii="CMU Serif Roman" w:hAnsi="CMU Serif Roman"/>
+              </w:rPr>
+              <w:t>.1954394</w:t>
+            </w:r>
+          </w:p>
+        </w:tc>
+        <w:tc>
+          <w:tcPr>
+            <w:tcW w:w="1799" w:type="dxa"/>
+            <w:vAlign w:val="center"/>
+          </w:tcPr>
+          <w:p>
+            <w:pPr>
+              <w:spacing w:line="360" w:lineRule="auto"/>
+              <w:jc w:val="center"/>
+              <w:rPr>
+                <w:rFonts w:ascii="CMU Serif Roman" w:hAnsi="CMU Serif Roman"/>
+              </w:rPr>
+            </w:pPr>
+            <w:r>
+              <w:rPr>
+                <w:rFonts w:ascii="CMU Serif Roman" w:hAnsi="CMU Serif Roman"/>
+              </w:rPr>
+              <w:t>0</w:t>
+            </w:r>
+          </w:p>
+        </w:tc>
+        <w:tc>
+          <w:tcPr>
+            <w:tcW w:w="1799" w:type="dxa"/>
+            <w:vAlign w:val="center"/>
+          </w:tcPr>
+          <w:p>
+            <w:pPr>
+              <w:spacing w:line="360" w:lineRule="auto"/>
+              <w:jc w:val="center"/>
+              <w:rPr>
+                <w:rFonts w:ascii="CMU Serif Roman" w:hAnsi="CMU Serif Roman"/>
+              </w:rPr>
+            </w:pPr>
+            <w:r>
+              <w:rPr>
+                <w:rFonts w:ascii="CMU Serif Roman" w:hAnsi="CMU Serif Roman"/>
+              </w:rPr>
+              <w:t>1</w:t>
+            </w:r>
+          </w:p>
+        </w:tc>
+      </w:tr>
+    </w:tbl>
+    <w:p>
+      <w:pPr>
+        <w:spacing w:line="360" w:lineRule="auto"/>
+        <w:ind w:firstLine="720"/>
+        <w:jc w:val="center"/>
+        <w:rPr>
+          <w:rFonts w:ascii="CMU Serif Roman" w:hAnsi="CMU Serif Roman"/>
+        </w:rPr>
+      </w:pPr>
+    </w:p>
+    <w:p>
+      <w:pPr>
+        <w:spacing w:line="360" w:lineRule="auto"/>
+        <w:ind w:firstLine="720"/>
+        <w:jc w:val="center"/>
+        <w:rPr>
+          <w:rFonts w:ascii="CMU Serif Roman" w:hAnsi="CMU Serif Roman"/>
+        </w:rPr>
+      </w:pPr>
+      <w:r>
+        <w:rPr>
+          <w:rFonts w:ascii="CMU Serif Roman" w:hAnsi="CMU Serif Roman"/>
+          <w:b/>
+        </w:rPr>
+        <w:t xml:space="preserve">Table </w:t>
+      </w:r>
+      <w:r>
+        <w:rPr>
+          <w:rFonts w:ascii="CMU Serif Roman" w:hAnsi="CMU Serif Roman"/>
+          <w:b/>
+        </w:rPr>
+        <w:t>3</w:t>
+      </w:r>
+      <w:r>
+        <w:rPr>
+          <w:rFonts w:ascii="CMU Serif Roman" w:hAnsi="CMU Serif Roman"/>
+        </w:rPr>
+        <w:t xml:space="preserve">. Descriptive statistics for </w:t>
+      </w:r>
+      <w:r>
+        <w:rPr>
+          <w:rFonts w:ascii="CMU Serif Roman" w:hAnsi="CMU Serif Roman"/>
+        </w:rPr>
+        <w:t>individual characteristic variables</w:t>
+      </w:r>
+      <w:r>
+        <w:rPr>
+          <w:rFonts w:ascii="CMU Serif Roman" w:hAnsi="CMU Serif Roman"/>
+        </w:rPr>
+        <w:t xml:space="preserve"> used in the labor-alcohol model.</w:t>
+      </w:r>
+    </w:p>
+    <w:tbl>
+      <w:tblPr>
+        <w:tblStyle w:val="TableGrid"/>
+        <w:tblW w:w="0" w:type="auto"/>
+        <w:tblLook w:val="04A0" w:firstRow="1" w:lastRow="0" w:firstColumn="1" w:lastColumn="0" w:noHBand="0" w:noVBand="1"/>
+      </w:tblPr>
+      <w:tblGrid>
+        <w:gridCol w:w="3145"/>
+        <w:gridCol w:w="1551"/>
+        <w:gridCol w:w="1551"/>
+        <w:gridCol w:w="1551"/>
+        <w:gridCol w:w="1552"/>
+      </w:tblGrid>
+      <w:tr>
+        <w:tc>
+          <w:tcPr>
+            <w:tcW w:w="3145" w:type="dxa"/>
+            <w:vAlign w:val="center"/>
+          </w:tcPr>
+          <w:p>
+            <w:pPr>
+              <w:spacing w:line="360" w:lineRule="auto"/>
+              <w:jc w:val="center"/>
+              <w:rPr>
+                <w:rFonts w:ascii="CMU Serif Roman" w:hAnsi="CMU Serif Roman"/>
+                <w:b/>
+              </w:rPr>
+            </w:pPr>
+            <w:r>
+              <w:rPr>
+                <w:rFonts w:ascii="CMU Serif Roman" w:hAnsi="CMU Serif Roman"/>
+                <w:b/>
+              </w:rPr>
+              <w:t>Variable</w:t>
+            </w:r>
+          </w:p>
+        </w:tc>
+        <w:tc>
+          <w:tcPr>
+            <w:tcW w:w="1551" w:type="dxa"/>
+            <w:vAlign w:val="center"/>
+          </w:tcPr>
+          <w:p>
+            <w:pPr>
+              <w:spacing w:line="360" w:lineRule="auto"/>
+              <w:jc w:val="center"/>
+              <w:rPr>
+                <w:rFonts w:ascii="CMU Serif Roman" w:hAnsi="CMU Serif Roman"/>
+                <w:b/>
+              </w:rPr>
+            </w:pPr>
+            <w:r>
+              <w:rPr>
+                <w:rFonts w:ascii="CMU Serif Roman" w:hAnsi="CMU Serif Roman"/>
+                <w:b/>
+              </w:rPr>
+              <w:t>Mean</w:t>
+            </w:r>
+          </w:p>
+        </w:tc>
+        <w:tc>
+          <w:tcPr>
+            <w:tcW w:w="1551" w:type="dxa"/>
+            <w:vAlign w:val="center"/>
+          </w:tcPr>
+          <w:p>
+            <w:pPr>
+              <w:spacing w:line="360" w:lineRule="auto"/>
+              <w:jc w:val="center"/>
+              <w:rPr>
+                <w:rFonts w:ascii="CMU Serif Roman" w:hAnsi="CMU Serif Roman"/>
+                <w:b/>
+              </w:rPr>
+            </w:pPr>
+            <w:r>
+              <w:rPr>
+                <w:rFonts w:ascii="CMU Serif Roman" w:hAnsi="CMU Serif Roman"/>
+                <w:b/>
+              </w:rPr>
+              <w:t>SD</w:t>
+            </w:r>
+          </w:p>
+        </w:tc>
+        <w:tc>
+          <w:tcPr>
+            <w:tcW w:w="1551" w:type="dxa"/>
+            <w:vAlign w:val="center"/>
+          </w:tcPr>
+          <w:p>
+            <w:pPr>
+              <w:spacing w:line="360" w:lineRule="auto"/>
+              <w:jc w:val="center"/>
+              <w:rPr>
+                <w:rFonts w:ascii="CMU Serif Roman" w:hAnsi="CMU Serif Roman"/>
+                <w:b/>
+              </w:rPr>
+            </w:pPr>
+            <w:r>
+              <w:rPr>
+                <w:rFonts w:ascii="CMU Serif Roman" w:hAnsi="CMU Serif Roman"/>
+                <w:b/>
+              </w:rPr>
+              <w:t>Min.</w:t>
+            </w:r>
+          </w:p>
+        </w:tc>
+        <w:tc>
+          <w:tcPr>
+            <w:tcW w:w="1552" w:type="dxa"/>
+            <w:vAlign w:val="center"/>
+          </w:tcPr>
+          <w:p>
+            <w:pPr>
+              <w:spacing w:line="360" w:lineRule="auto"/>
+              <w:jc w:val="center"/>
+              <w:rPr>
+                <w:rFonts w:ascii="CMU Serif Roman" w:hAnsi="CMU Serif Roman"/>
+                <w:b/>
+              </w:rPr>
+            </w:pPr>
+            <w:r>
+              <w:rPr>
+                <w:rFonts w:ascii="CMU Serif Roman" w:hAnsi="CMU Serif Roman"/>
+                <w:b/>
+              </w:rPr>
+              <w:t>Max.</w:t>
+            </w:r>
+          </w:p>
+        </w:tc>
+      </w:tr>
+      <w:tr>
+        <w:tc>
+          <w:tcPr>
+            <w:tcW w:w="3145" w:type="dxa"/>
+            <w:vAlign w:val="center"/>
+          </w:tcPr>
+          <w:p>
+            <w:pPr>
+              <w:spacing w:line="360" w:lineRule="auto"/>
+              <w:jc w:val="center"/>
+              <w:rPr>
+                <w:rFonts w:ascii="CMU Serif Roman" w:hAnsi="CMU Serif Roman"/>
+              </w:rPr>
+            </w:pPr>
+            <w:r>
+              <w:rPr>
+                <w:rFonts w:ascii="CMU Serif Roman" w:hAnsi="CMU Serif Roman"/>
+              </w:rPr>
+              <w:t>Age</w:t>
+            </w:r>
+          </w:p>
+        </w:tc>
+        <w:tc>
+          <w:tcPr>
+            <w:tcW w:w="1551" w:type="dxa"/>
+            <w:vAlign w:val="center"/>
+          </w:tcPr>
+          <w:p>
+            <w:pPr>
+              <w:spacing w:line="360" w:lineRule="auto"/>
+              <w:jc w:val="center"/>
+              <w:rPr>
+                <w:rFonts w:ascii="CMU Serif Roman" w:hAnsi="CMU Serif Roman"/>
+              </w:rPr>
+            </w:pPr>
+            <w:r>
+              <w:rPr>
+                <w:rFonts w:ascii="CMU Serif Roman" w:hAnsi="CMU Serif Roman"/>
+              </w:rPr>
+              <w:t>32.89653</w:t>
+            </w:r>
+          </w:p>
+        </w:tc>
+        <w:tc>
+          <w:tcPr>
+            <w:tcW w:w="1551" w:type="dxa"/>
+            <w:vAlign w:val="center"/>
+          </w:tcPr>
+          <w:p>
+            <w:pPr>
+              <w:spacing w:line="360" w:lineRule="auto"/>
+              <w:jc w:val="center"/>
+              <w:rPr>
+                <w:rFonts w:ascii="CMU Serif Roman" w:hAnsi="CMU Serif Roman"/>
+              </w:rPr>
+            </w:pPr>
+            <w:r>
+              <w:rPr>
+                <w:rFonts w:ascii="CMU Serif Roman" w:hAnsi="CMU Serif Roman"/>
+              </w:rPr>
+              <w:t>2.220882</w:t>
+            </w:r>
+          </w:p>
+        </w:tc>
+        <w:tc>
+          <w:tcPr>
+            <w:tcW w:w="1551" w:type="dxa"/>
+            <w:vAlign w:val="center"/>
+          </w:tcPr>
+          <w:p>
+            <w:pPr>
+              <w:spacing w:line="360" w:lineRule="auto"/>
+              <w:jc w:val="center"/>
+              <w:rPr>
+                <w:rFonts w:ascii="CMU Serif Roman" w:hAnsi="CMU Serif Roman"/>
+              </w:rPr>
+            </w:pPr>
+            <w:r>
+              <w:rPr>
+                <w:rFonts w:ascii="CMU Serif Roman" w:hAnsi="CMU Serif Roman"/>
+              </w:rPr>
+              <w:t>29</w:t>
+            </w:r>
+          </w:p>
+        </w:tc>
+        <w:tc>
+          <w:tcPr>
+            <w:tcW w:w="1552" w:type="dxa"/>
+            <w:vAlign w:val="center"/>
+          </w:tcPr>
+          <w:p>
+            <w:pPr>
+              <w:spacing w:line="360" w:lineRule="auto"/>
+              <w:jc w:val="center"/>
+              <w:rPr>
+                <w:rFonts w:ascii="CMU Serif Roman" w:hAnsi="CMU Serif Roman"/>
+              </w:rPr>
+            </w:pPr>
+            <w:r>
+              <w:rPr>
+                <w:rFonts w:ascii="CMU Serif Roman" w:hAnsi="CMU Serif Roman"/>
+              </w:rPr>
+              <w:t>37</w:t>
+            </w:r>
+          </w:p>
+        </w:tc>
+      </w:tr>
+      <w:tr>
+        <w:tc>
+          <w:tcPr>
+            <w:tcW w:w="3145" w:type="dxa"/>
+            <w:vAlign w:val="center"/>
+          </w:tcPr>
+          <w:p>
+            <w:pPr>
+              <w:spacing w:line="360" w:lineRule="auto"/>
+              <w:jc w:val="center"/>
+              <w:rPr>
+                <w:rFonts w:ascii="CMU Serif Roman" w:hAnsi="CMU Serif Roman"/>
+              </w:rPr>
+            </w:pPr>
+            <w:r>
+              <w:rPr>
+                <w:rFonts w:ascii="CMU Serif Roman" w:hAnsi="CMU Serif Roman"/>
+              </w:rPr>
+              <w:t>Male</w:t>
+            </w:r>
+          </w:p>
+        </w:tc>
+        <w:tc>
+          <w:tcPr>
+            <w:tcW w:w="1551" w:type="dxa"/>
+            <w:vAlign w:val="center"/>
+          </w:tcPr>
+          <w:p>
+            <w:pPr>
+              <w:spacing w:line="360" w:lineRule="auto"/>
+              <w:jc w:val="center"/>
+              <w:rPr>
+                <w:rFonts w:ascii="CMU Serif Roman" w:hAnsi="CMU Serif Roman"/>
+              </w:rPr>
+            </w:pPr>
+            <w:r>
+              <w:rPr>
+                <w:rFonts w:ascii="CMU Serif Roman" w:hAnsi="CMU Serif Roman"/>
+              </w:rPr>
+              <w:t>.4982057</w:t>
+            </w:r>
+          </w:p>
+        </w:tc>
+        <w:tc>
+          <w:tcPr>
+            <w:tcW w:w="1551" w:type="dxa"/>
+            <w:vAlign w:val="center"/>
+          </w:tcPr>
+          <w:p>
+            <w:pPr>
+              <w:spacing w:line="360" w:lineRule="auto"/>
+              <w:jc w:val="center"/>
+              <w:rPr>
+                <w:rFonts w:ascii="CMU Serif Roman" w:hAnsi="CMU Serif Roman"/>
+              </w:rPr>
+            </w:pPr>
+            <w:r>
+              <w:rPr>
+                <w:rFonts w:ascii="CMU Serif Roman" w:hAnsi="CMU Serif Roman"/>
+              </w:rPr>
+              <w:t>.5000342</w:t>
+            </w:r>
+          </w:p>
+        </w:tc>
+        <w:tc>
+          <w:tcPr>
+            <w:tcW w:w="1551" w:type="dxa"/>
+            <w:vAlign w:val="center"/>
+          </w:tcPr>
+          <w:p>
+            <w:pPr>
+              <w:spacing w:line="360" w:lineRule="auto"/>
+              <w:jc w:val="center"/>
+              <w:rPr>
+                <w:rFonts w:ascii="CMU Serif Roman" w:hAnsi="CMU Serif Roman"/>
+              </w:rPr>
+            </w:pPr>
+            <w:r>
+              <w:rPr>
+                <w:rFonts w:ascii="CMU Serif Roman" w:hAnsi="CMU Serif Roman"/>
+              </w:rPr>
+              <w:t>0</w:t>
+            </w:r>
+          </w:p>
+        </w:tc>
+        <w:tc>
+          <w:tcPr>
+            <w:tcW w:w="1552" w:type="dxa"/>
+            <w:vAlign w:val="center"/>
+          </w:tcPr>
+          <w:p>
+            <w:pPr>
+              <w:spacing w:line="360" w:lineRule="auto"/>
+              <w:jc w:val="center"/>
+              <w:rPr>
+                <w:rFonts w:ascii="CMU Serif Roman" w:hAnsi="CMU Serif Roman"/>
+              </w:rPr>
+            </w:pPr>
+            <w:r>
+              <w:rPr>
+                <w:rFonts w:ascii="CMU Serif Roman" w:hAnsi="CMU Serif Roman"/>
+              </w:rPr>
+              <w:t>1</w:t>
+            </w:r>
+          </w:p>
+        </w:tc>
+      </w:tr>
+      <w:tr>
+        <w:tc>
+          <w:tcPr>
+            <w:tcW w:w="3145" w:type="dxa"/>
+            <w:vAlign w:val="center"/>
+          </w:tcPr>
+          <w:p>
+            <w:pPr>
+              <w:spacing w:line="360" w:lineRule="auto"/>
+              <w:jc w:val="center"/>
+              <w:rPr>
+                <w:rFonts w:ascii="CMU Serif Roman" w:hAnsi="CMU Serif Roman"/>
+              </w:rPr>
+            </w:pPr>
+            <w:r>
+              <w:rPr>
+                <w:rFonts w:ascii="CMU Serif Roman" w:hAnsi="CMU Serif Roman"/>
+              </w:rPr>
+              <w:t>Black (</w:t>
+            </w:r>
+            <w:r>
+              <w:rPr>
+                <w:rFonts w:ascii="CMU Serif Roman" w:hAnsi="CMU Serif Roman"/>
+                <w:i/>
+              </w:rPr>
+              <w:t>race1</w:t>
+            </w:r>
+            <w:r>
+              <w:rPr>
+                <w:rFonts w:ascii="CMU Serif Roman" w:hAnsi="CMU Serif Roman"/>
+              </w:rPr>
+              <w:t>)</w:t>
+            </w:r>
+          </w:p>
+        </w:tc>
+        <w:tc>
+          <w:tcPr>
+            <w:tcW w:w="1551" w:type="dxa"/>
+            <w:vAlign w:val="center"/>
+          </w:tcPr>
+          <w:p>
+            <w:pPr>
+              <w:spacing w:line="360" w:lineRule="auto"/>
+              <w:jc w:val="center"/>
+              <w:rPr>
+                <w:rFonts w:ascii="CMU Serif Roman" w:hAnsi="CMU Serif Roman"/>
+              </w:rPr>
+            </w:pPr>
+            <w:r>
+              <w:rPr>
+                <w:rFonts w:ascii="CMU Serif Roman" w:hAnsi="CMU Serif Roman"/>
+              </w:rPr>
+              <w:t>.1848086</w:t>
+            </w:r>
+          </w:p>
+        </w:tc>
+        <w:tc>
+          <w:tcPr>
+            <w:tcW w:w="1551" w:type="dxa"/>
+            <w:vAlign w:val="center"/>
+          </w:tcPr>
+          <w:p>
+            <w:pPr>
+              <w:spacing w:line="360" w:lineRule="auto"/>
+              <w:jc w:val="center"/>
+              <w:rPr>
+                <w:rFonts w:ascii="CMU Serif Roman" w:hAnsi="CMU Serif Roman"/>
+              </w:rPr>
+            </w:pPr>
+            <w:r>
+              <w:rPr>
+                <w:rFonts w:ascii="CMU Serif Roman" w:hAnsi="CMU Serif Roman"/>
+              </w:rPr>
+              <w:t>.3881712</w:t>
+            </w:r>
+          </w:p>
+        </w:tc>
+        <w:tc>
+          <w:tcPr>
+            <w:tcW w:w="1551" w:type="dxa"/>
+            <w:vAlign w:val="center"/>
+          </w:tcPr>
+          <w:p>
+            <w:pPr>
+              <w:spacing w:line="360" w:lineRule="auto"/>
+              <w:jc w:val="center"/>
+              <w:rPr>
+                <w:rFonts w:ascii="CMU Serif Roman" w:hAnsi="CMU Serif Roman"/>
+              </w:rPr>
+            </w:pPr>
+            <w:r>
+              <w:rPr>
+                <w:rFonts w:ascii="CMU Serif Roman" w:hAnsi="CMU Serif Roman"/>
+              </w:rPr>
+              <w:t>0</w:t>
+            </w:r>
+          </w:p>
+        </w:tc>
+        <w:tc>
+          <w:tcPr>
+            <w:tcW w:w="1552" w:type="dxa"/>
+            <w:vAlign w:val="center"/>
+          </w:tcPr>
+          <w:p>
+            <w:pPr>
+              <w:spacing w:line="360" w:lineRule="auto"/>
+              <w:jc w:val="center"/>
+              <w:rPr>
+                <w:rFonts w:ascii="CMU Serif Roman" w:hAnsi="CMU Serif Roman"/>
+              </w:rPr>
+            </w:pPr>
+            <w:r>
+              <w:rPr>
+                <w:rFonts w:ascii="CMU Serif Roman" w:hAnsi="CMU Serif Roman"/>
+              </w:rPr>
+              <w:t>1</w:t>
+            </w:r>
+          </w:p>
+        </w:tc>
+      </w:tr>
+      <w:tr>
+        <w:tc>
+          <w:tcPr>
+            <w:tcW w:w="3145" w:type="dxa"/>
+            <w:vAlign w:val="center"/>
+          </w:tcPr>
+          <w:p>
+            <w:pPr>
+              <w:spacing w:line="360" w:lineRule="auto"/>
+              <w:jc w:val="center"/>
+              <w:rPr>
+                <w:rFonts w:ascii="CMU Serif Roman" w:hAnsi="CMU Serif Roman"/>
+              </w:rPr>
+            </w:pPr>
+            <w:r>
+              <w:rPr>
+                <w:rFonts w:ascii="CMU Serif Roman" w:hAnsi="CMU Serif Roman"/>
+              </w:rPr>
+              <w:t>Hispanic (</w:t>
+            </w:r>
+            <w:r>
+              <w:rPr>
+                <w:rFonts w:ascii="CMU Serif Roman" w:hAnsi="CMU Serif Roman"/>
+                <w:i/>
+              </w:rPr>
+              <w:t>race2</w:t>
+            </w:r>
+            <w:r>
+              <w:rPr>
+                <w:rFonts w:ascii="CMU Serif Roman" w:hAnsi="CMU Serif Roman"/>
+              </w:rPr>
+              <w:t>)</w:t>
+            </w:r>
+          </w:p>
+        </w:tc>
+        <w:tc>
+          <w:tcPr>
+            <w:tcW w:w="1551" w:type="dxa"/>
+            <w:vAlign w:val="center"/>
+          </w:tcPr>
+          <w:p>
+            <w:pPr>
+              <w:spacing w:line="360" w:lineRule="auto"/>
+              <w:jc w:val="center"/>
+              <w:rPr>
+                <w:rFonts w:ascii="CMU Serif Roman" w:hAnsi="CMU Serif Roman"/>
+              </w:rPr>
+            </w:pPr>
+            <w:r>
+              <w:rPr>
+                <w:rFonts w:ascii="CMU Serif Roman" w:hAnsi="CMU Serif Roman"/>
+              </w:rPr>
+              <w:t>.2873804</w:t>
+            </w:r>
+          </w:p>
+        </w:tc>
+        <w:tc>
+          <w:tcPr>
+            <w:tcW w:w="1551" w:type="dxa"/>
+            <w:vAlign w:val="center"/>
+          </w:tcPr>
+          <w:p>
+            <w:pPr>
+              <w:spacing w:line="360" w:lineRule="auto"/>
+              <w:jc w:val="center"/>
+              <w:rPr>
+                <w:rFonts w:ascii="CMU Serif Roman" w:hAnsi="CMU Serif Roman"/>
+              </w:rPr>
+            </w:pPr>
+            <w:r>
+              <w:rPr>
+                <w:rFonts w:ascii="CMU Serif Roman" w:hAnsi="CMU Serif Roman"/>
+              </w:rPr>
+              <w:t>.4525743</w:t>
+            </w:r>
+          </w:p>
+        </w:tc>
+        <w:tc>
+          <w:tcPr>
+            <w:tcW w:w="1551" w:type="dxa"/>
+            <w:vAlign w:val="center"/>
+          </w:tcPr>
+          <w:p>
+            <w:pPr>
+              <w:spacing w:line="360" w:lineRule="auto"/>
+              <w:jc w:val="center"/>
+              <w:rPr>
+                <w:rFonts w:ascii="CMU Serif Roman" w:hAnsi="CMU Serif Roman"/>
+              </w:rPr>
+            </w:pPr>
+            <w:r>
+              <w:rPr>
+                <w:rFonts w:ascii="CMU Serif Roman" w:hAnsi="CMU Serif Roman"/>
+              </w:rPr>
+              <w:t>0</w:t>
+            </w:r>
+          </w:p>
+        </w:tc>
+        <w:tc>
+          <w:tcPr>
+            <w:tcW w:w="1552" w:type="dxa"/>
+            <w:vAlign w:val="center"/>
+          </w:tcPr>
+          <w:p>
+            <w:pPr>
+              <w:spacing w:line="360" w:lineRule="auto"/>
+              <w:jc w:val="center"/>
+              <w:rPr>
+                <w:rFonts w:ascii="CMU Serif Roman" w:hAnsi="CMU Serif Roman"/>
+              </w:rPr>
+            </w:pPr>
+            <w:r>
+              <w:rPr>
+                <w:rFonts w:ascii="CMU Serif Roman" w:hAnsi="CMU Serif Roman"/>
+              </w:rPr>
+              <w:t>1</w:t>
+            </w:r>
+          </w:p>
+        </w:tc>
+      </w:tr>
+      <w:tr>
+        <w:tc>
+          <w:tcPr>
+            <w:tcW w:w="3145" w:type="dxa"/>
+            <w:vAlign w:val="center"/>
+          </w:tcPr>
+          <w:p>
+            <w:pPr>
+              <w:spacing w:line="360" w:lineRule="auto"/>
+              <w:jc w:val="center"/>
+              <w:rPr>
+                <w:rFonts w:ascii="CMU Serif Roman" w:hAnsi="CMU Serif Roman"/>
+              </w:rPr>
+            </w:pPr>
+            <w:r>
+              <w:rPr>
+                <w:rFonts w:ascii="CMU Serif Roman" w:hAnsi="CMU Serif Roman"/>
+              </w:rPr>
+              <w:t>Other Race (</w:t>
+            </w:r>
+            <w:r>
+              <w:rPr>
+                <w:rFonts w:ascii="CMU Serif Roman" w:hAnsi="CMU Serif Roman"/>
+                <w:i/>
+              </w:rPr>
+              <w:t>race3</w:t>
+            </w:r>
+            <w:r>
+              <w:rPr>
+                <w:rFonts w:ascii="CMU Serif Roman" w:hAnsi="CMU Serif Roman"/>
+              </w:rPr>
+              <w:t>)</w:t>
+            </w:r>
+          </w:p>
+        </w:tc>
+        <w:tc>
+          <w:tcPr>
+            <w:tcW w:w="1551" w:type="dxa"/>
+            <w:vAlign w:val="center"/>
+          </w:tcPr>
+          <w:p>
+            <w:pPr>
+              <w:spacing w:line="360" w:lineRule="auto"/>
+              <w:jc w:val="center"/>
+              <w:rPr>
+                <w:rFonts w:ascii="CMU Serif Roman" w:hAnsi="CMU Serif Roman"/>
+              </w:rPr>
+            </w:pPr>
+            <w:r>
+              <w:rPr>
+                <w:rFonts w:ascii="CMU Serif Roman" w:hAnsi="CMU Serif Roman"/>
+              </w:rPr>
+              <w:t>.527811</w:t>
+            </w:r>
+          </w:p>
+        </w:tc>
+        <w:tc>
+          <w:tcPr>
+            <w:tcW w:w="1551" w:type="dxa"/>
+            <w:vAlign w:val="center"/>
+          </w:tcPr>
+          <w:p>
+            <w:pPr>
+              <w:spacing w:line="360" w:lineRule="auto"/>
+              <w:jc w:val="center"/>
+              <w:rPr>
+                <w:rFonts w:ascii="CMU Serif Roman" w:hAnsi="CMU Serif Roman"/>
+              </w:rPr>
+            </w:pPr>
+            <w:r>
+              <w:rPr>
+                <w:rFonts w:ascii="CMU Serif Roman" w:hAnsi="CMU Serif Roman"/>
+              </w:rPr>
+              <w:t>.4992633</w:t>
+            </w:r>
+          </w:p>
+        </w:tc>
+        <w:tc>
+          <w:tcPr>
+            <w:tcW w:w="1551" w:type="dxa"/>
+            <w:vAlign w:val="center"/>
+          </w:tcPr>
+          <w:p>
+            <w:pPr>
+              <w:spacing w:line="360" w:lineRule="auto"/>
+              <w:jc w:val="center"/>
+              <w:rPr>
+                <w:rFonts w:ascii="CMU Serif Roman" w:hAnsi="CMU Serif Roman"/>
+              </w:rPr>
+            </w:pPr>
+            <w:r>
+              <w:rPr>
+                <w:rFonts w:ascii="CMU Serif Roman" w:hAnsi="CMU Serif Roman"/>
+              </w:rPr>
+              <w:t>0</w:t>
+            </w:r>
+          </w:p>
+        </w:tc>
+        <w:tc>
+          <w:tcPr>
+            <w:tcW w:w="1552" w:type="dxa"/>
+            <w:vAlign w:val="center"/>
+          </w:tcPr>
+          <w:p>
+            <w:pPr>
+              <w:spacing w:line="360" w:lineRule="auto"/>
+              <w:jc w:val="center"/>
+              <w:rPr>
+                <w:rFonts w:ascii="CMU Serif Roman" w:hAnsi="CMU Serif Roman"/>
+              </w:rPr>
+            </w:pPr>
+            <w:r>
+              <w:rPr>
+                <w:rFonts w:ascii="CMU Serif Roman" w:hAnsi="CMU Serif Roman"/>
+              </w:rPr>
+              <w:t>1</w:t>
+            </w:r>
+          </w:p>
+        </w:tc>
+      </w:tr>
+      <w:tr>
+        <w:tc>
+          <w:tcPr>
+            <w:tcW w:w="3145" w:type="dxa"/>
+            <w:vAlign w:val="center"/>
+          </w:tcPr>
+          <w:p>
+            <w:pPr>
+              <w:spacing w:line="360" w:lineRule="auto"/>
+              <w:jc w:val="center"/>
+              <w:rPr>
+                <w:rFonts w:ascii="CMU Serif Roman" w:hAnsi="CMU Serif Roman"/>
+              </w:rPr>
+            </w:pPr>
+            <w:r>
+              <w:rPr>
+                <w:rFonts w:ascii="CMU Serif Roman" w:hAnsi="CMU Serif Roman"/>
+              </w:rPr>
+              <w:t>Health</w:t>
+            </w:r>
+          </w:p>
+        </w:tc>
+        <w:tc>
+          <w:tcPr>
+            <w:tcW w:w="1551" w:type="dxa"/>
+            <w:vAlign w:val="center"/>
+          </w:tcPr>
+          <w:p>
+            <w:pPr>
+              <w:spacing w:line="360" w:lineRule="auto"/>
+              <w:jc w:val="center"/>
+              <w:rPr>
+                <w:rFonts w:ascii="CMU Serif Roman" w:hAnsi="CMU Serif Roman"/>
+              </w:rPr>
+            </w:pPr>
+            <w:r>
+              <w:rPr>
+                <w:rFonts w:ascii="CMU Serif Roman" w:hAnsi="CMU Serif Roman"/>
+              </w:rPr>
+              <w:t>.0783493</w:t>
+            </w:r>
+          </w:p>
+        </w:tc>
+        <w:tc>
+          <w:tcPr>
+            <w:tcW w:w="1551" w:type="dxa"/>
+            <w:vAlign w:val="center"/>
+          </w:tcPr>
+          <w:p>
+            <w:pPr>
+              <w:spacing w:line="360" w:lineRule="auto"/>
+              <w:jc w:val="center"/>
+              <w:rPr>
+                <w:rFonts w:ascii="CMU Serif Roman" w:hAnsi="CMU Serif Roman"/>
+              </w:rPr>
+            </w:pPr>
+            <w:r>
+              <w:rPr>
+                <w:rFonts w:ascii="CMU Serif Roman" w:hAnsi="CMU Serif Roman"/>
+              </w:rPr>
+              <w:t>.2687405</w:t>
+            </w:r>
+          </w:p>
+        </w:tc>
+        <w:tc>
+          <w:tcPr>
+            <w:tcW w:w="1551" w:type="dxa"/>
+            <w:vAlign w:val="center"/>
+          </w:tcPr>
+          <w:p>
+            <w:pPr>
+              <w:spacing w:line="360" w:lineRule="auto"/>
+              <w:jc w:val="center"/>
+              <w:rPr>
+                <w:rFonts w:ascii="CMU Serif Roman" w:hAnsi="CMU Serif Roman"/>
+              </w:rPr>
+            </w:pPr>
+            <w:r>
+              <w:rPr>
+                <w:rFonts w:ascii="CMU Serif Roman" w:hAnsi="CMU Serif Roman"/>
+              </w:rPr>
+              <w:t>0</w:t>
+            </w:r>
+          </w:p>
+        </w:tc>
+        <w:tc>
+          <w:tcPr>
+            <w:tcW w:w="1552" w:type="dxa"/>
+            <w:vAlign w:val="center"/>
+          </w:tcPr>
+          <w:p>
+            <w:pPr>
+              <w:spacing w:line="360" w:lineRule="auto"/>
+              <w:jc w:val="center"/>
+              <w:rPr>
+                <w:rFonts w:ascii="CMU Serif Roman" w:hAnsi="CMU Serif Roman"/>
+              </w:rPr>
+            </w:pPr>
+            <w:r>
+              <w:rPr>
+                <w:rFonts w:ascii="CMU Serif Roman" w:hAnsi="CMU Serif Roman"/>
+              </w:rPr>
+              <w:t>1</w:t>
+            </w:r>
+          </w:p>
+        </w:tc>
+      </w:tr>
+      <w:tr>
+        <w:tc>
+          <w:tcPr>
+            <w:tcW w:w="3145" w:type="dxa"/>
+            <w:vAlign w:val="center"/>
+          </w:tcPr>
+          <w:p>
+            <w:pPr>
+              <w:spacing w:line="360" w:lineRule="auto"/>
+              <w:jc w:val="center"/>
+              <w:rPr>
+                <w:rFonts w:ascii="CMU Serif Roman" w:hAnsi="CMU Serif Roman"/>
+              </w:rPr>
+            </w:pPr>
+            <w:r>
+              <w:rPr>
+                <w:rFonts w:ascii="CMU Serif Roman" w:hAnsi="CMU Serif Roman"/>
+              </w:rPr>
+              <w:t>Family Size</w:t>
+            </w:r>
+          </w:p>
+        </w:tc>
+        <w:tc>
+          <w:tcPr>
+            <w:tcW w:w="1551" w:type="dxa"/>
+            <w:vAlign w:val="center"/>
+          </w:tcPr>
+          <w:p>
+            <w:pPr>
+              <w:spacing w:line="360" w:lineRule="auto"/>
+              <w:jc w:val="center"/>
+              <w:rPr>
+                <w:rFonts w:ascii="CMU Serif Roman" w:hAnsi="CMU Serif Roman"/>
+              </w:rPr>
+            </w:pPr>
+            <w:r>
+              <w:rPr>
+                <w:rFonts w:ascii="CMU Serif Roman" w:hAnsi="CMU Serif Roman"/>
+              </w:rPr>
+              <w:t>3.190789</w:t>
+            </w:r>
+          </w:p>
+        </w:tc>
+        <w:tc>
+          <w:tcPr>
+            <w:tcW w:w="1551" w:type="dxa"/>
+            <w:vAlign w:val="center"/>
+          </w:tcPr>
+          <w:p>
+            <w:pPr>
+              <w:spacing w:line="360" w:lineRule="auto"/>
+              <w:jc w:val="center"/>
+              <w:rPr>
+                <w:rFonts w:ascii="CMU Serif Roman" w:hAnsi="CMU Serif Roman"/>
+              </w:rPr>
+            </w:pPr>
+            <w:r>
+              <w:rPr>
+                <w:rFonts w:ascii="CMU Serif Roman" w:hAnsi="CMU Serif Roman"/>
+              </w:rPr>
+              <w:t>1.604193</w:t>
+            </w:r>
+          </w:p>
+        </w:tc>
+        <w:tc>
+          <w:tcPr>
+            <w:tcW w:w="1551" w:type="dxa"/>
+            <w:vAlign w:val="center"/>
+          </w:tcPr>
+          <w:p>
+            <w:pPr>
+              <w:spacing w:line="360" w:lineRule="auto"/>
+              <w:jc w:val="center"/>
+              <w:rPr>
+                <w:rFonts w:ascii="CMU Serif Roman" w:hAnsi="CMU Serif Roman"/>
+              </w:rPr>
+            </w:pPr>
+            <w:r>
+              <w:rPr>
+                <w:rFonts w:ascii="CMU Serif Roman" w:hAnsi="CMU Serif Roman"/>
+              </w:rPr>
+              <w:t>1</w:t>
+            </w:r>
+          </w:p>
+        </w:tc>
+        <w:tc>
+          <w:tcPr>
+            <w:tcW w:w="1552" w:type="dxa"/>
+            <w:vAlign w:val="center"/>
+          </w:tcPr>
+          <w:p>
+            <w:pPr>
+              <w:spacing w:line="360" w:lineRule="auto"/>
+              <w:jc w:val="center"/>
+              <w:rPr>
+                <w:rFonts w:ascii="CMU Serif Roman" w:hAnsi="CMU Serif Roman"/>
+              </w:rPr>
+            </w:pPr>
+            <w:r>
+              <w:rPr>
+                <w:rFonts w:ascii="CMU Serif Roman" w:hAnsi="CMU Serif Roman"/>
+              </w:rPr>
+              <w:t>13</w:t>
+            </w:r>
+          </w:p>
+        </w:tc>
+      </w:tr>
+      <w:tr>
+        <w:tc>
+          <w:tcPr>
+            <w:tcW w:w="3145" w:type="dxa"/>
+            <w:vAlign w:val="center"/>
+          </w:tcPr>
+          <w:p>
+            <w:pPr>
+              <w:spacing w:line="360" w:lineRule="auto"/>
+              <w:jc w:val="center"/>
+              <w:rPr>
+                <w:rFonts w:ascii="CMU Serif Roman" w:hAnsi="CMU Serif Roman"/>
+              </w:rPr>
+            </w:pPr>
+            <w:r>
+              <w:rPr>
+                <w:rFonts w:ascii="CMU Serif Roman" w:hAnsi="CMU Serif Roman"/>
+              </w:rPr>
+              <w:t>Never Married</w:t>
+            </w:r>
+          </w:p>
+        </w:tc>
+        <w:tc>
+          <w:tcPr>
+            <w:tcW w:w="1551" w:type="dxa"/>
+            <w:vAlign w:val="center"/>
+          </w:tcPr>
+          <w:p>
+            <w:pPr>
+              <w:spacing w:line="360" w:lineRule="auto"/>
+              <w:jc w:val="center"/>
+              <w:rPr>
+                <w:rFonts w:ascii="CMU Serif Roman" w:hAnsi="CMU Serif Roman"/>
+              </w:rPr>
+            </w:pPr>
+            <w:r>
+              <w:rPr>
+                <w:rFonts w:ascii="CMU Serif Roman" w:hAnsi="CMU Serif Roman"/>
+              </w:rPr>
+              <w:t>.2654007</w:t>
+            </w:r>
+          </w:p>
+        </w:tc>
+        <w:tc>
+          <w:tcPr>
+            <w:tcW w:w="1551" w:type="dxa"/>
+            <w:vAlign w:val="center"/>
+          </w:tcPr>
+          <w:p>
+            <w:pPr>
+              <w:spacing w:line="360" w:lineRule="auto"/>
+              <w:jc w:val="center"/>
+              <w:rPr>
+                <w:rFonts w:ascii="CMU Serif Roman" w:hAnsi="CMU Serif Roman"/>
+              </w:rPr>
+            </w:pPr>
+            <w:r>
+              <w:rPr>
+                <w:rFonts w:ascii="CMU Serif Roman" w:hAnsi="CMU Serif Roman"/>
+              </w:rPr>
+              <w:t>.4415794</w:t>
+            </w:r>
+          </w:p>
+        </w:tc>
+        <w:tc>
+          <w:tcPr>
+            <w:tcW w:w="1551" w:type="dxa"/>
+            <w:vAlign w:val="center"/>
+          </w:tcPr>
+          <w:p>
+            <w:pPr>
+              <w:spacing w:line="360" w:lineRule="auto"/>
+              <w:jc w:val="center"/>
+              <w:rPr>
+                <w:rFonts w:ascii="CMU Serif Roman" w:hAnsi="CMU Serif Roman"/>
+              </w:rPr>
+            </w:pPr>
+            <w:r>
+              <w:rPr>
+                <w:rFonts w:ascii="CMU Serif Roman" w:hAnsi="CMU Serif Roman"/>
+              </w:rPr>
+              <w:t>0</w:t>
+            </w:r>
+          </w:p>
+        </w:tc>
+        <w:tc>
+          <w:tcPr>
+            <w:tcW w:w="1552" w:type="dxa"/>
+            <w:vAlign w:val="center"/>
+          </w:tcPr>
+          <w:p>
+            <w:pPr>
+              <w:spacing w:line="360" w:lineRule="auto"/>
+              <w:jc w:val="center"/>
+              <w:rPr>
+                <w:rFonts w:ascii="CMU Serif Roman" w:hAnsi="CMU Serif Roman"/>
+              </w:rPr>
+            </w:pPr>
+            <w:r>
+              <w:rPr>
+                <w:rFonts w:ascii="CMU Serif Roman" w:hAnsi="CMU Serif Roman"/>
+              </w:rPr>
+              <w:t>1</w:t>
+            </w:r>
+          </w:p>
+        </w:tc>
+      </w:tr>
+      <w:tr>
+        <w:tc>
+          <w:tcPr>
+            <w:tcW w:w="3145" w:type="dxa"/>
+            <w:vAlign w:val="center"/>
+          </w:tcPr>
+          <w:p>
+            <w:pPr>
+              <w:spacing w:line="360" w:lineRule="auto"/>
+              <w:jc w:val="center"/>
+              <w:rPr>
+                <w:rFonts w:ascii="CMU Serif Roman" w:hAnsi="CMU Serif Roman"/>
+              </w:rPr>
+            </w:pPr>
+            <w:r>
+              <w:rPr>
+                <w:rFonts w:ascii="CMU Serif Roman" w:hAnsi="CMU Serif Roman"/>
+              </w:rPr>
+              <w:t>Married (with Spouse)</w:t>
+            </w:r>
+          </w:p>
+        </w:tc>
+        <w:tc>
+          <w:tcPr>
+            <w:tcW w:w="1551" w:type="dxa"/>
+            <w:vAlign w:val="center"/>
+          </w:tcPr>
+          <w:p>
+            <w:pPr>
+              <w:spacing w:line="360" w:lineRule="auto"/>
+              <w:jc w:val="center"/>
+              <w:rPr>
+                <w:rFonts w:ascii="CMU Serif Roman" w:hAnsi="CMU Serif Roman"/>
+              </w:rPr>
+            </w:pPr>
+            <w:r>
+              <w:rPr>
+                <w:rFonts w:ascii="CMU Serif Roman" w:hAnsi="CMU Serif Roman"/>
+              </w:rPr>
+              <w:t>.5337919</w:t>
+            </w:r>
+          </w:p>
+        </w:tc>
+        <w:tc>
+          <w:tcPr>
+            <w:tcW w:w="1551" w:type="dxa"/>
+            <w:vAlign w:val="center"/>
+          </w:tcPr>
+          <w:p>
+            <w:pPr>
+              <w:spacing w:line="360" w:lineRule="auto"/>
+              <w:jc w:val="center"/>
+              <w:rPr>
+                <w:rFonts w:ascii="CMU Serif Roman" w:hAnsi="CMU Serif Roman"/>
+              </w:rPr>
+            </w:pPr>
+            <w:r>
+              <w:rPr>
+                <w:rFonts w:ascii="CMU Serif Roman" w:hAnsi="CMU Serif Roman"/>
+              </w:rPr>
+              <w:t>.4988941</w:t>
+            </w:r>
+          </w:p>
+        </w:tc>
+        <w:tc>
+          <w:tcPr>
+            <w:tcW w:w="1551" w:type="dxa"/>
+            <w:vAlign w:val="center"/>
+          </w:tcPr>
+          <w:p>
+            <w:pPr>
+              <w:spacing w:line="360" w:lineRule="auto"/>
+              <w:jc w:val="center"/>
+              <w:rPr>
+                <w:rFonts w:ascii="CMU Serif Roman" w:hAnsi="CMU Serif Roman"/>
+              </w:rPr>
+            </w:pPr>
+            <w:r>
+              <w:rPr>
+                <w:rFonts w:ascii="CMU Serif Roman" w:hAnsi="CMU Serif Roman"/>
+              </w:rPr>
+              <w:t>0</w:t>
+            </w:r>
+          </w:p>
+        </w:tc>
+        <w:tc>
+          <w:tcPr>
+            <w:tcW w:w="1552" w:type="dxa"/>
+            <w:vAlign w:val="center"/>
+          </w:tcPr>
+          <w:p>
+            <w:pPr>
+              <w:spacing w:line="360" w:lineRule="auto"/>
+              <w:jc w:val="center"/>
+              <w:rPr>
+                <w:rFonts w:ascii="CMU Serif Roman" w:hAnsi="CMU Serif Roman"/>
+              </w:rPr>
+            </w:pPr>
+            <w:r>
+              <w:rPr>
+                <w:rFonts w:ascii="CMU Serif Roman" w:hAnsi="CMU Serif Roman"/>
+              </w:rPr>
+              <w:t>1</w:t>
+            </w:r>
+          </w:p>
+        </w:tc>
+      </w:tr>
+      <w:tr>
+        <w:tc>
+          <w:tcPr>
+            <w:tcW w:w="3145" w:type="dxa"/>
+            <w:vAlign w:val="center"/>
+          </w:tcPr>
+          <w:p>
+            <w:pPr>
+              <w:spacing w:line="360" w:lineRule="auto"/>
+              <w:jc w:val="center"/>
+              <w:rPr>
+                <w:rFonts w:ascii="CMU Serif Roman" w:hAnsi="CMU Serif Roman"/>
+              </w:rPr>
+            </w:pPr>
+            <w:r>
+              <w:rPr>
+                <w:rFonts w:ascii="CMU Serif Roman" w:hAnsi="CMU Serif Roman"/>
+              </w:rPr>
+              <w:t>Intelligence Test Percentile</w:t>
+            </w:r>
+          </w:p>
+        </w:tc>
+        <w:tc>
+          <w:tcPr>
+            <w:tcW w:w="1551" w:type="dxa"/>
+            <w:vAlign w:val="center"/>
+          </w:tcPr>
+          <w:p>
+            <w:pPr>
+              <w:spacing w:line="360" w:lineRule="auto"/>
+              <w:jc w:val="center"/>
+              <w:rPr>
+                <w:rFonts w:ascii="CMU Serif Roman" w:hAnsi="CMU Serif Roman"/>
+              </w:rPr>
+            </w:pPr>
+            <w:r>
+              <w:rPr>
+                <w:rFonts w:ascii="CMU Serif Roman" w:hAnsi="CMU Serif Roman"/>
+              </w:rPr>
+              <w:t>40.63382</w:t>
+            </w:r>
+          </w:p>
+        </w:tc>
+        <w:tc>
+          <w:tcPr>
+            <w:tcW w:w="1551" w:type="dxa"/>
+            <w:vAlign w:val="center"/>
+          </w:tcPr>
+          <w:p>
+            <w:pPr>
+              <w:spacing w:line="360" w:lineRule="auto"/>
+              <w:jc w:val="center"/>
+              <w:rPr>
+                <w:rFonts w:ascii="CMU Serif Roman" w:hAnsi="CMU Serif Roman"/>
+              </w:rPr>
+            </w:pPr>
+            <w:r>
+              <w:rPr>
+                <w:rFonts w:ascii="CMU Serif Roman" w:hAnsi="CMU Serif Roman"/>
+              </w:rPr>
+              <w:t>28.80908</w:t>
+            </w:r>
+          </w:p>
+        </w:tc>
+        <w:tc>
+          <w:tcPr>
+            <w:tcW w:w="1551" w:type="dxa"/>
+            <w:vAlign w:val="center"/>
+          </w:tcPr>
+          <w:p>
+            <w:pPr>
+              <w:spacing w:line="360" w:lineRule="auto"/>
+              <w:jc w:val="center"/>
+              <w:rPr>
+                <w:rFonts w:ascii="CMU Serif Roman" w:hAnsi="CMU Serif Roman"/>
+              </w:rPr>
+            </w:pPr>
+            <w:r>
+              <w:rPr>
+                <w:rFonts w:ascii="CMU Serif Roman" w:hAnsi="CMU Serif Roman"/>
+              </w:rPr>
+              <w:t>1</w:t>
+            </w:r>
+          </w:p>
+        </w:tc>
+        <w:tc>
+          <w:tcPr>
+            <w:tcW w:w="1552" w:type="dxa"/>
+            <w:vAlign w:val="center"/>
+          </w:tcPr>
+          <w:p>
+            <w:pPr>
+              <w:spacing w:line="360" w:lineRule="auto"/>
+              <w:jc w:val="center"/>
+              <w:rPr>
+                <w:rFonts w:ascii="CMU Serif Roman" w:hAnsi="CMU Serif Roman"/>
+              </w:rPr>
+            </w:pPr>
+            <w:r>
+              <w:rPr>
+                <w:rFonts w:ascii="CMU Serif Roman" w:hAnsi="CMU Serif Roman"/>
+              </w:rPr>
+              <w:t>99</w:t>
+            </w:r>
+          </w:p>
+        </w:tc>
+      </w:tr>
+    </w:tbl>
+    <w:p>
+      <w:pPr>
+        <w:spacing w:line="360" w:lineRule="auto"/>
+        <w:ind w:firstLine="720"/>
+        <w:jc w:val="center"/>
+        <w:rPr>
+          <w:rFonts w:ascii="CMU Serif Roman" w:hAnsi="CMU Serif Roman"/>
+        </w:rPr>
+      </w:pPr>
+    </w:p>
+    <w:p>
+      <w:pPr>
+        <w:spacing w:line="360" w:lineRule="auto"/>
+        <w:ind w:firstLine="720"/>
+        <w:jc w:val="center"/>
+        <w:rPr>
+          <w:rFonts w:ascii="CMU Serif Roman" w:hAnsi="CMU Serif Roman"/>
+        </w:rPr>
+      </w:pPr>
+      <w:r>
+        <w:rPr>
+          <w:rFonts w:ascii="CMU Serif Roman" w:hAnsi="CMU Serif Roman"/>
+          <w:b/>
+        </w:rPr>
+        <w:t>Table 4</w:t>
+      </w:r>
+      <w:r>
+        <w:rPr>
+          <w:rFonts w:ascii="CMU Serif Roman" w:hAnsi="CMU Serif Roman"/>
+        </w:rPr>
+        <w:t xml:space="preserve">. Descriptive statistics for geographic characteristic variables used in the labor-alcohol model. </w:t>
+      </w:r>
+    </w:p>
+    <w:tbl>
+      <w:tblPr>
+        <w:tblStyle w:val="TableGrid"/>
+        <w:tblW w:w="0" w:type="auto"/>
+        <w:tblLook w:val="04A0" w:firstRow="1" w:lastRow="0" w:firstColumn="1" w:lastColumn="0" w:noHBand="0" w:noVBand="1"/>
+      </w:tblPr>
+      <w:tblGrid>
+        <w:gridCol w:w="2515"/>
+        <w:gridCol w:w="1708"/>
+        <w:gridCol w:w="1709"/>
+        <w:gridCol w:w="1709"/>
+        <w:gridCol w:w="1709"/>
+      </w:tblGrid>
+      <w:tr>
+        <w:tc>
+          <w:tcPr>
+            <w:tcW w:w="2515" w:type="dxa"/>
+            <w:vAlign w:val="center"/>
+          </w:tcPr>
+          <w:p>
+            <w:pPr>
+              <w:spacing w:line="360" w:lineRule="auto"/>
+              <w:jc w:val="center"/>
+              <w:rPr>
+                <w:rFonts w:ascii="CMU Serif Roman" w:hAnsi="CMU Serif Roman"/>
+                <w:b/>
+              </w:rPr>
+            </w:pPr>
+            <w:r>
+              <w:rPr>
+                <w:rFonts w:ascii="CMU Serif Roman" w:hAnsi="CMU Serif Roman"/>
+                <w:b/>
+              </w:rPr>
+              <w:t>Variable</w:t>
+            </w:r>
+          </w:p>
+        </w:tc>
+        <w:tc>
+          <w:tcPr>
+            <w:tcW w:w="1708" w:type="dxa"/>
+            <w:vAlign w:val="center"/>
+          </w:tcPr>
+          <w:p>
+            <w:pPr>
+              <w:spacing w:line="360" w:lineRule="auto"/>
+              <w:jc w:val="center"/>
+              <w:rPr>
+                <w:rFonts w:ascii="CMU Serif Roman" w:hAnsi="CMU Serif Roman"/>
+                <w:b/>
+              </w:rPr>
+            </w:pPr>
+            <w:r>
+              <w:rPr>
+                <w:rFonts w:ascii="CMU Serif Roman" w:hAnsi="CMU Serif Roman"/>
+                <w:b/>
+              </w:rPr>
+              <w:t>Mean</w:t>
+            </w:r>
+          </w:p>
+        </w:tc>
+        <w:tc>
+          <w:tcPr>
+            <w:tcW w:w="1709" w:type="dxa"/>
+            <w:vAlign w:val="center"/>
+          </w:tcPr>
+          <w:p>
+            <w:pPr>
+              <w:spacing w:line="360" w:lineRule="auto"/>
+              <w:jc w:val="center"/>
+              <w:rPr>
+                <w:rFonts w:ascii="CMU Serif Roman" w:hAnsi="CMU Serif Roman"/>
+                <w:b/>
+              </w:rPr>
+            </w:pPr>
+            <w:r>
+              <w:rPr>
+                <w:rFonts w:ascii="CMU Serif Roman" w:hAnsi="CMU Serif Roman"/>
+                <w:b/>
+              </w:rPr>
+              <w:t>SD</w:t>
+            </w:r>
+          </w:p>
+        </w:tc>
+        <w:tc>
+          <w:tcPr>
+            <w:tcW w:w="1709" w:type="dxa"/>
+            <w:vAlign w:val="center"/>
+          </w:tcPr>
+          <w:p>
+            <w:pPr>
+              <w:spacing w:line="360" w:lineRule="auto"/>
+              <w:jc w:val="center"/>
+              <w:rPr>
+                <w:rFonts w:ascii="CMU Serif Roman" w:hAnsi="CMU Serif Roman"/>
+                <w:b/>
+              </w:rPr>
+            </w:pPr>
+            <w:r>
+              <w:rPr>
+                <w:rFonts w:ascii="CMU Serif Roman" w:hAnsi="CMU Serif Roman"/>
+                <w:b/>
+              </w:rPr>
+              <w:t>Min.</w:t>
+            </w:r>
+          </w:p>
+        </w:tc>
+        <w:tc>
+          <w:tcPr>
+            <w:tcW w:w="1709" w:type="dxa"/>
+            <w:vAlign w:val="center"/>
+          </w:tcPr>
+          <w:p>
+            <w:pPr>
+              <w:spacing w:line="360" w:lineRule="auto"/>
+              <w:jc w:val="center"/>
+              <w:rPr>
+                <w:rFonts w:ascii="CMU Serif Roman" w:hAnsi="CMU Serif Roman"/>
+                <w:b/>
+              </w:rPr>
+            </w:pPr>
+            <w:r>
+              <w:rPr>
+                <w:rFonts w:ascii="CMU Serif Roman" w:hAnsi="CMU Serif Roman"/>
+                <w:b/>
+              </w:rPr>
+              <w:t>Max.</w:t>
+            </w:r>
+          </w:p>
+        </w:tc>
+      </w:tr>
+      <w:tr>
+        <w:tc>
+          <w:tcPr>
+            <w:tcW w:w="2515" w:type="dxa"/>
+            <w:vAlign w:val="center"/>
+          </w:tcPr>
+          <w:p>
+            <w:pPr>
+              <w:spacing w:line="360" w:lineRule="auto"/>
+              <w:jc w:val="center"/>
+              <w:rPr>
+                <w:rFonts w:ascii="CMU Serif Roman" w:hAnsi="CMU Serif Roman"/>
+              </w:rPr>
+            </w:pPr>
+            <w:r>
+              <w:rPr>
+                <w:rFonts w:ascii="CMU Serif Roman" w:hAnsi="CMU Serif Roman"/>
+              </w:rPr>
+              <w:t>Northeast</w:t>
+            </w:r>
+          </w:p>
+        </w:tc>
+        <w:tc>
+          <w:tcPr>
+            <w:tcW w:w="1708" w:type="dxa"/>
+            <w:vAlign w:val="center"/>
+          </w:tcPr>
+          <w:p>
+            <w:pPr>
+              <w:spacing w:line="360" w:lineRule="auto"/>
+              <w:jc w:val="center"/>
+              <w:rPr>
+                <w:rFonts w:ascii="CMU Serif Roman" w:hAnsi="CMU Serif Roman"/>
+              </w:rPr>
+            </w:pPr>
+            <w:r>
+              <w:rPr>
+                <w:rFonts w:ascii="CMU Serif Roman" w:hAnsi="CMU Serif Roman"/>
+              </w:rPr>
+              <w:t>.1719498</w:t>
+            </w:r>
+          </w:p>
+        </w:tc>
+        <w:tc>
+          <w:tcPr>
+            <w:tcW w:w="1709" w:type="dxa"/>
+            <w:vAlign w:val="center"/>
+          </w:tcPr>
+          <w:p>
+            <w:pPr>
+              <w:spacing w:line="360" w:lineRule="auto"/>
+              <w:jc w:val="center"/>
+              <w:rPr>
+                <w:rFonts w:ascii="CMU Serif Roman" w:hAnsi="CMU Serif Roman"/>
+              </w:rPr>
+            </w:pPr>
+            <w:r>
+              <w:rPr>
+                <w:rFonts w:ascii="CMU Serif Roman" w:hAnsi="CMU Serif Roman"/>
+              </w:rPr>
+              <w:t>.377365</w:t>
+            </w:r>
+          </w:p>
+        </w:tc>
+        <w:tc>
+          <w:tcPr>
+            <w:tcW w:w="1709" w:type="dxa"/>
+            <w:vAlign w:val="center"/>
+          </w:tcPr>
+          <w:p>
+            <w:pPr>
+              <w:spacing w:line="360" w:lineRule="auto"/>
+              <w:jc w:val="center"/>
+              <w:rPr>
+                <w:rFonts w:ascii="CMU Serif Roman" w:hAnsi="CMU Serif Roman"/>
+              </w:rPr>
+            </w:pPr>
+            <w:r>
+              <w:rPr>
+                <w:rFonts w:ascii="CMU Serif Roman" w:hAnsi="CMU Serif Roman"/>
+              </w:rPr>
+              <w:t>0</w:t>
+            </w:r>
+          </w:p>
+        </w:tc>
+        <w:tc>
+          <w:tcPr>
+            <w:tcW w:w="1709" w:type="dxa"/>
+            <w:vAlign w:val="center"/>
+          </w:tcPr>
+          <w:p>
+            <w:pPr>
+              <w:spacing w:line="360" w:lineRule="auto"/>
+              <w:jc w:val="center"/>
+              <w:rPr>
+                <w:rFonts w:ascii="CMU Serif Roman" w:hAnsi="CMU Serif Roman"/>
+              </w:rPr>
+            </w:pPr>
+            <w:r>
+              <w:rPr>
+                <w:rFonts w:ascii="CMU Serif Roman" w:hAnsi="CMU Serif Roman"/>
+              </w:rPr>
+              <w:t>1</w:t>
+            </w:r>
+          </w:p>
+        </w:tc>
+      </w:tr>
+      <w:tr>
+        <w:tc>
+          <w:tcPr>
+            <w:tcW w:w="2515" w:type="dxa"/>
+            <w:vAlign w:val="center"/>
+          </w:tcPr>
+          <w:p>
+            <w:pPr>
+              <w:spacing w:line="360" w:lineRule="auto"/>
+              <w:jc w:val="center"/>
+              <w:rPr>
+                <w:rFonts w:ascii="CMU Serif Roman" w:hAnsi="CMU Serif Roman"/>
+              </w:rPr>
+            </w:pPr>
+            <w:r>
+              <w:rPr>
+                <w:rFonts w:ascii="CMU Serif Roman" w:hAnsi="CMU Serif Roman"/>
+              </w:rPr>
+              <w:t>North Central</w:t>
+            </w:r>
+          </w:p>
+        </w:tc>
+        <w:tc>
+          <w:tcPr>
+            <w:tcW w:w="1708" w:type="dxa"/>
+            <w:vAlign w:val="center"/>
+          </w:tcPr>
+          <w:p>
+            <w:pPr>
+              <w:spacing w:line="360" w:lineRule="auto"/>
+              <w:jc w:val="center"/>
+              <w:rPr>
+                <w:rFonts w:ascii="CMU Serif Roman" w:hAnsi="CMU Serif Roman"/>
+              </w:rPr>
+            </w:pPr>
+            <w:r>
+              <w:rPr>
+                <w:rFonts w:ascii="CMU Serif Roman" w:hAnsi="CMU Serif Roman"/>
+              </w:rPr>
+              <w:t>.2444677</w:t>
+            </w:r>
+          </w:p>
+        </w:tc>
+        <w:tc>
+          <w:tcPr>
+            <w:tcW w:w="1709" w:type="dxa"/>
+            <w:vAlign w:val="center"/>
+          </w:tcPr>
+          <w:p>
+            <w:pPr>
+              <w:spacing w:line="360" w:lineRule="auto"/>
+              <w:jc w:val="center"/>
+              <w:rPr>
+                <w:rFonts w:ascii="CMU Serif Roman" w:hAnsi="CMU Serif Roman"/>
+              </w:rPr>
+            </w:pPr>
+            <w:r>
+              <w:rPr>
+                <w:rFonts w:ascii="CMU Serif Roman" w:hAnsi="CMU Serif Roman"/>
+              </w:rPr>
+              <w:t>.4298033</w:t>
+            </w:r>
+          </w:p>
+        </w:tc>
+        <w:tc>
+          <w:tcPr>
+            <w:tcW w:w="1709" w:type="dxa"/>
+            <w:vAlign w:val="center"/>
+          </w:tcPr>
+          <w:p>
+            <w:pPr>
+              <w:spacing w:line="360" w:lineRule="auto"/>
+              <w:jc w:val="center"/>
+              <w:rPr>
+                <w:rFonts w:ascii="CMU Serif Roman" w:hAnsi="CMU Serif Roman"/>
+              </w:rPr>
+            </w:pPr>
+            <w:r>
+              <w:rPr>
+                <w:rFonts w:ascii="CMU Serif Roman" w:hAnsi="CMU Serif Roman"/>
+              </w:rPr>
+              <w:t>0</w:t>
+            </w:r>
+          </w:p>
+        </w:tc>
+        <w:tc>
+          <w:tcPr>
+            <w:tcW w:w="1709" w:type="dxa"/>
+            <w:vAlign w:val="center"/>
+          </w:tcPr>
+          <w:p>
+            <w:pPr>
+              <w:spacing w:line="360" w:lineRule="auto"/>
+              <w:jc w:val="center"/>
+              <w:rPr>
+                <w:rFonts w:ascii="CMU Serif Roman" w:hAnsi="CMU Serif Roman"/>
+              </w:rPr>
+            </w:pPr>
+            <w:r>
+              <w:rPr>
+                <w:rFonts w:ascii="CMU Serif Roman" w:hAnsi="CMU Serif Roman"/>
+              </w:rPr>
+              <w:t>1</w:t>
+            </w:r>
+          </w:p>
+        </w:tc>
+      </w:tr>
+      <w:tr>
+        <w:tc>
+          <w:tcPr>
+            <w:tcW w:w="2515" w:type="dxa"/>
+            <w:vAlign w:val="center"/>
+          </w:tcPr>
+          <w:p>
+            <w:pPr>
+              <w:spacing w:line="360" w:lineRule="auto"/>
+              <w:jc w:val="center"/>
+              <w:rPr>
+                <w:rFonts w:ascii="CMU Serif Roman" w:hAnsi="CMU Serif Roman"/>
+              </w:rPr>
+            </w:pPr>
+            <w:r>
+              <w:rPr>
+                <w:rFonts w:ascii="CMU Serif Roman" w:hAnsi="CMU Serif Roman"/>
+              </w:rPr>
+              <w:t>South</w:t>
+            </w:r>
+          </w:p>
+        </w:tc>
+        <w:tc>
+          <w:tcPr>
+            <w:tcW w:w="1708" w:type="dxa"/>
+            <w:vAlign w:val="center"/>
+          </w:tcPr>
+          <w:p>
+            <w:pPr>
+              <w:spacing w:line="360" w:lineRule="auto"/>
+              <w:jc w:val="center"/>
+              <w:rPr>
+                <w:rFonts w:ascii="CMU Serif Roman" w:hAnsi="CMU Serif Roman"/>
+              </w:rPr>
+            </w:pPr>
+            <w:r>
+              <w:rPr>
+                <w:rFonts w:ascii="CMU Serif Roman" w:hAnsi="CMU Serif Roman"/>
+              </w:rPr>
+              <w:t>.3779904</w:t>
+            </w:r>
+          </w:p>
+        </w:tc>
+        <w:tc>
+          <w:tcPr>
+            <w:tcW w:w="1709" w:type="dxa"/>
+            <w:vAlign w:val="center"/>
+          </w:tcPr>
+          <w:p>
+            <w:pPr>
+              <w:spacing w:line="360" w:lineRule="auto"/>
+              <w:jc w:val="center"/>
+              <w:rPr>
+                <w:rFonts w:ascii="CMU Serif Roman" w:hAnsi="CMU Serif Roman"/>
+              </w:rPr>
+            </w:pPr>
+            <w:r>
+              <w:rPr>
+                <w:rFonts w:ascii="CMU Serif Roman" w:hAnsi="CMU Serif Roman"/>
+              </w:rPr>
+              <w:t>.4849215</w:t>
+            </w:r>
+          </w:p>
+        </w:tc>
+        <w:tc>
+          <w:tcPr>
+            <w:tcW w:w="1709" w:type="dxa"/>
+            <w:vAlign w:val="center"/>
+          </w:tcPr>
+          <w:p>
+            <w:pPr>
+              <w:spacing w:line="360" w:lineRule="auto"/>
+              <w:jc w:val="center"/>
+              <w:rPr>
+                <w:rFonts w:ascii="CMU Serif Roman" w:hAnsi="CMU Serif Roman"/>
+              </w:rPr>
+            </w:pPr>
+            <w:r>
+              <w:rPr>
+                <w:rFonts w:ascii="CMU Serif Roman" w:hAnsi="CMU Serif Roman"/>
+              </w:rPr>
+              <w:t>0</w:t>
+            </w:r>
+          </w:p>
+        </w:tc>
+        <w:tc>
+          <w:tcPr>
+            <w:tcW w:w="1709" w:type="dxa"/>
+            <w:vAlign w:val="center"/>
+          </w:tcPr>
+          <w:p>
+            <w:pPr>
+              <w:spacing w:line="360" w:lineRule="auto"/>
+              <w:jc w:val="center"/>
+              <w:rPr>
+                <w:rFonts w:ascii="CMU Serif Roman" w:hAnsi="CMU Serif Roman"/>
+              </w:rPr>
+            </w:pPr>
+            <w:r>
+              <w:rPr>
+                <w:rFonts w:ascii="CMU Serif Roman" w:hAnsi="CMU Serif Roman"/>
+              </w:rPr>
+              <w:t>1</w:t>
+            </w:r>
+          </w:p>
+        </w:tc>
+      </w:tr>
+      <w:tr>
+        <w:tc>
+          <w:tcPr>
+            <w:tcW w:w="2515" w:type="dxa"/>
+            <w:vAlign w:val="center"/>
+          </w:tcPr>
+          <w:p>
+            <w:pPr>
+              <w:spacing w:line="360" w:lineRule="auto"/>
+              <w:jc w:val="center"/>
+              <w:rPr>
+                <w:rFonts w:ascii="CMU Serif Roman" w:hAnsi="CMU Serif Roman"/>
+              </w:rPr>
+            </w:pPr>
+            <w:r>
+              <w:rPr>
+                <w:rFonts w:ascii="CMU Serif Roman" w:hAnsi="CMU Serif Roman"/>
+              </w:rPr>
+              <w:t>West</w:t>
+            </w:r>
+          </w:p>
+        </w:tc>
+        <w:tc>
+          <w:tcPr>
+            <w:tcW w:w="1708" w:type="dxa"/>
+            <w:vAlign w:val="center"/>
+          </w:tcPr>
+          <w:p>
+            <w:pPr>
+              <w:spacing w:line="360" w:lineRule="auto"/>
+              <w:jc w:val="center"/>
+              <w:rPr>
+                <w:rFonts w:ascii="CMU Serif Roman" w:hAnsi="CMU Serif Roman"/>
+              </w:rPr>
+            </w:pPr>
+            <w:r>
+              <w:rPr>
+                <w:rFonts w:ascii="CMU Serif Roman" w:hAnsi="CMU Serif Roman"/>
+              </w:rPr>
+              <w:t>.2055921</w:t>
+            </w:r>
+          </w:p>
+        </w:tc>
+        <w:tc>
+          <w:tcPr>
+            <w:tcW w:w="1709" w:type="dxa"/>
+            <w:vAlign w:val="center"/>
+          </w:tcPr>
+          <w:p>
+            <w:pPr>
+              <w:spacing w:line="360" w:lineRule="auto"/>
+              <w:jc w:val="center"/>
+              <w:rPr>
+                <w:rFonts w:ascii="CMU Serif Roman" w:hAnsi="CMU Serif Roman"/>
+              </w:rPr>
+            </w:pPr>
+            <w:r>
+              <w:rPr>
+                <w:rFonts w:ascii="CMU Serif Roman" w:hAnsi="CMU Serif Roman"/>
+              </w:rPr>
+              <w:t>.4041638</w:t>
+            </w:r>
+          </w:p>
+        </w:tc>
+        <w:tc>
+          <w:tcPr>
+            <w:tcW w:w="1709" w:type="dxa"/>
+            <w:vAlign w:val="center"/>
+          </w:tcPr>
+          <w:p>
+            <w:pPr>
+              <w:spacing w:line="360" w:lineRule="auto"/>
+              <w:jc w:val="center"/>
+              <w:rPr>
+                <w:rFonts w:ascii="CMU Serif Roman" w:hAnsi="CMU Serif Roman"/>
+              </w:rPr>
+            </w:pPr>
+            <w:r>
+              <w:rPr>
+                <w:rFonts w:ascii="CMU Serif Roman" w:hAnsi="CMU Serif Roman"/>
+              </w:rPr>
+              <w:t>0</w:t>
+            </w:r>
+          </w:p>
+        </w:tc>
+        <w:tc>
+          <w:tcPr>
+            <w:tcW w:w="1709" w:type="dxa"/>
+            <w:vAlign w:val="center"/>
+          </w:tcPr>
+          <w:p>
+            <w:pPr>
+              <w:spacing w:line="360" w:lineRule="auto"/>
+              <w:jc w:val="center"/>
+              <w:rPr>
+                <w:rFonts w:ascii="CMU Serif Roman" w:hAnsi="CMU Serif Roman"/>
+              </w:rPr>
+            </w:pPr>
+            <w:r>
+              <w:rPr>
+                <w:rFonts w:ascii="CMU Serif Roman" w:hAnsi="CMU Serif Roman"/>
+              </w:rPr>
+              <w:t>1</w:t>
+            </w:r>
+          </w:p>
+        </w:tc>
+      </w:tr>
+      <w:tr>
+        <w:tc>
+          <w:tcPr>
+            <w:tcW w:w="2515" w:type="dxa"/>
+            <w:vAlign w:val="center"/>
+          </w:tcPr>
+          <w:p>
+            <w:pPr>
+              <w:spacing w:line="360" w:lineRule="auto"/>
+              <w:jc w:val="center"/>
+              <w:rPr>
+                <w:rFonts w:ascii="CMU Serif Roman" w:hAnsi="CMU Serif Roman"/>
+              </w:rPr>
+            </w:pPr>
+            <w:r>
+              <w:rPr>
+                <w:rFonts w:ascii="CMU Serif Roman" w:hAnsi="CMU Serif Roman"/>
+              </w:rPr>
+              <w:t>Local Unemployment</w:t>
+            </w:r>
+          </w:p>
+        </w:tc>
+        <w:tc>
+          <w:tcPr>
+            <w:tcW w:w="1708" w:type="dxa"/>
+            <w:vAlign w:val="center"/>
+          </w:tcPr>
+          <w:p>
+            <w:pPr>
+              <w:spacing w:line="360" w:lineRule="auto"/>
+              <w:jc w:val="center"/>
+              <w:rPr>
+                <w:rFonts w:ascii="CMU Serif Roman" w:hAnsi="CMU Serif Roman"/>
+              </w:rPr>
+            </w:pPr>
+            <w:r>
+              <w:rPr>
+                <w:rFonts w:ascii="CMU Serif Roman" w:hAnsi="CMU Serif Roman"/>
+              </w:rPr>
+              <w:t>7.327303</w:t>
+            </w:r>
+          </w:p>
+        </w:tc>
+        <w:tc>
+          <w:tcPr>
+            <w:tcW w:w="1709" w:type="dxa"/>
+            <w:vAlign w:val="center"/>
+          </w:tcPr>
+          <w:p>
+            <w:pPr>
+              <w:spacing w:line="360" w:lineRule="auto"/>
+              <w:jc w:val="center"/>
+              <w:rPr>
+                <w:rFonts w:ascii="CMU Serif Roman" w:hAnsi="CMU Serif Roman"/>
+              </w:rPr>
+            </w:pPr>
+            <w:r>
+              <w:rPr>
+                <w:rFonts w:ascii="CMU Serif Roman" w:hAnsi="CMU Serif Roman"/>
+              </w:rPr>
+              <w:t>2.763158</w:t>
+            </w:r>
+          </w:p>
+        </w:tc>
+        <w:tc>
+          <w:tcPr>
+            <w:tcW w:w="1709" w:type="dxa"/>
+            <w:vAlign w:val="center"/>
+          </w:tcPr>
+          <w:p>
+            <w:pPr>
+              <w:spacing w:line="360" w:lineRule="auto"/>
+              <w:jc w:val="center"/>
+              <w:rPr>
+                <w:rFonts w:ascii="CMU Serif Roman" w:hAnsi="CMU Serif Roman"/>
+              </w:rPr>
+            </w:pPr>
+            <w:r>
+              <w:rPr>
+                <w:rFonts w:ascii="CMU Serif Roman" w:hAnsi="CMU Serif Roman"/>
+              </w:rPr>
+              <w:t>1.5</w:t>
+            </w:r>
+          </w:p>
+        </w:tc>
+        <w:tc>
+          <w:tcPr>
+            <w:tcW w:w="1709" w:type="dxa"/>
+            <w:vAlign w:val="center"/>
+          </w:tcPr>
+          <w:p>
+            <w:pPr>
+              <w:spacing w:line="360" w:lineRule="auto"/>
+              <w:jc w:val="center"/>
+              <w:rPr>
+                <w:rFonts w:ascii="CMU Serif Roman" w:hAnsi="CMU Serif Roman"/>
+              </w:rPr>
+            </w:pPr>
+            <w:r>
+              <w:rPr>
+                <w:rFonts w:ascii="CMU Serif Roman" w:hAnsi="CMU Serif Roman"/>
+              </w:rPr>
+              <w:t>16.5</w:t>
+            </w:r>
+          </w:p>
+        </w:tc>
+      </w:tr>
+    </w:tbl>
+    <w:p>
+      <w:pPr>
+        <w:spacing w:line="360" w:lineRule="auto"/>
+        <w:ind w:firstLine="720"/>
+        <w:jc w:val="center"/>
+        <w:rPr>
+          <w:rFonts w:ascii="CMU Serif Roman" w:hAnsi="CMU Serif Roman"/>
+        </w:rPr>
+      </w:pPr>
+    </w:p>
+    <w:p>
+      <w:pPr>
+        <w:spacing w:line="360" w:lineRule="auto"/>
+        <w:ind w:firstLine="720"/>
+        <w:jc w:val="center"/>
+        <w:rPr>
+          <w:rFonts w:ascii="CMU Serif Roman" w:hAnsi="CMU Serif Roman"/>
+          <w:b/>
+        </w:rPr>
+      </w:pPr>
+      <w:r>
+        <w:rPr>
+          <w:rFonts w:ascii="CMU Serif Roman" w:hAnsi="CMU Serif Roman"/>
+          <w:b/>
+        </w:rPr>
+        <w:t>Table 5</w:t>
+      </w:r>
+      <w:r>
+        <w:rPr>
+          <w:rFonts w:ascii="CMU Serif Roman" w:hAnsi="CMU Serif Roman"/>
+        </w:rPr>
+        <w:t>. Descriptive statistics for family characteristic variables used in the labor-alcohol model.</w:t>
+      </w:r>
+    </w:p>
+    <w:tbl>
+      <w:tblPr>
+        <w:tblStyle w:val="TableGrid"/>
+        <w:tblW w:w="0" w:type="auto"/>
+        <w:tblLook w:val="04A0" w:firstRow="1" w:lastRow="0" w:firstColumn="1" w:lastColumn="0" w:noHBand="0" w:noVBand="1"/>
+      </w:tblPr>
+      <w:tblGrid>
+        <w:gridCol w:w="2425"/>
+        <w:gridCol w:w="1731"/>
+        <w:gridCol w:w="1731"/>
+        <w:gridCol w:w="1731"/>
+        <w:gridCol w:w="1732"/>
+      </w:tblGrid>
+      <w:tr>
+        <w:tc>
+          <w:tcPr>
+            <w:tcW w:w="2425" w:type="dxa"/>
+            <w:vAlign w:val="center"/>
+          </w:tcPr>
+          <w:p>
+            <w:pPr>
+              <w:spacing w:line="360" w:lineRule="auto"/>
+              <w:jc w:val="center"/>
+              <w:rPr>
+                <w:rFonts w:ascii="CMU Serif Roman" w:hAnsi="CMU Serif Roman"/>
+                <w:b/>
+              </w:rPr>
+            </w:pPr>
+            <w:r>
+              <w:rPr>
+                <w:rFonts w:ascii="CMU Serif Roman" w:hAnsi="CMU Serif Roman"/>
+                <w:b/>
+              </w:rPr>
+              <w:t>Variable</w:t>
+            </w:r>
+          </w:p>
+        </w:tc>
+        <w:tc>
+          <w:tcPr>
+            <w:tcW w:w="1731" w:type="dxa"/>
+            <w:vAlign w:val="center"/>
+          </w:tcPr>
+          <w:p>
+            <w:pPr>
+              <w:spacing w:line="360" w:lineRule="auto"/>
+              <w:jc w:val="center"/>
+              <w:rPr>
+                <w:rFonts w:ascii="CMU Serif Roman" w:hAnsi="CMU Serif Roman"/>
+                <w:b/>
+              </w:rPr>
+            </w:pPr>
+            <w:r>
+              <w:rPr>
+                <w:rFonts w:ascii="CMU Serif Roman" w:hAnsi="CMU Serif Roman"/>
+                <w:b/>
+              </w:rPr>
+              <w:t>Mean</w:t>
+            </w:r>
+          </w:p>
+        </w:tc>
+        <w:tc>
+          <w:tcPr>
+            <w:tcW w:w="1731" w:type="dxa"/>
+            <w:vAlign w:val="center"/>
+          </w:tcPr>
+          <w:p>
+            <w:pPr>
+              <w:spacing w:line="360" w:lineRule="auto"/>
+              <w:jc w:val="center"/>
+              <w:rPr>
+                <w:rFonts w:ascii="CMU Serif Roman" w:hAnsi="CMU Serif Roman"/>
+                <w:b/>
+              </w:rPr>
+            </w:pPr>
+            <w:r>
+              <w:rPr>
+                <w:rFonts w:ascii="CMU Serif Roman" w:hAnsi="CMU Serif Roman"/>
+                <w:b/>
+              </w:rPr>
+              <w:t>SD</w:t>
+            </w:r>
+          </w:p>
+        </w:tc>
+        <w:tc>
+          <w:tcPr>
+            <w:tcW w:w="1731" w:type="dxa"/>
+            <w:vAlign w:val="center"/>
+          </w:tcPr>
+          <w:p>
+            <w:pPr>
+              <w:spacing w:line="360" w:lineRule="auto"/>
+              <w:jc w:val="center"/>
+              <w:rPr>
+                <w:rFonts w:ascii="CMU Serif Roman" w:hAnsi="CMU Serif Roman"/>
+                <w:b/>
+              </w:rPr>
+            </w:pPr>
+            <w:r>
+              <w:rPr>
+                <w:rFonts w:ascii="CMU Serif Roman" w:hAnsi="CMU Serif Roman"/>
+                <w:b/>
+              </w:rPr>
+              <w:t>Min.</w:t>
+            </w:r>
+          </w:p>
+        </w:tc>
+        <w:tc>
+          <w:tcPr>
+            <w:tcW w:w="1732" w:type="dxa"/>
+            <w:vAlign w:val="center"/>
+          </w:tcPr>
+          <w:p>
+            <w:pPr>
+              <w:spacing w:line="360" w:lineRule="auto"/>
+              <w:jc w:val="center"/>
+              <w:rPr>
+                <w:rFonts w:ascii="CMU Serif Roman" w:hAnsi="CMU Serif Roman"/>
+                <w:b/>
+              </w:rPr>
+            </w:pPr>
+            <w:r>
+              <w:rPr>
+                <w:rFonts w:ascii="CMU Serif Roman" w:hAnsi="CMU Serif Roman"/>
+                <w:b/>
+              </w:rPr>
+              <w:t>Max.</w:t>
+            </w:r>
+          </w:p>
+        </w:tc>
+      </w:tr>
+      <w:tr>
+        <w:tc>
+          <w:tcPr>
+            <w:tcW w:w="2425" w:type="dxa"/>
+            <w:vAlign w:val="center"/>
+          </w:tcPr>
+          <w:p>
+            <w:pPr>
+              <w:spacing w:line="360" w:lineRule="auto"/>
+              <w:jc w:val="center"/>
+              <w:rPr>
+                <w:rFonts w:ascii="CMU Serif Roman" w:hAnsi="CMU Serif Roman"/>
+              </w:rPr>
+            </w:pPr>
+            <w:r>
+              <w:rPr>
+                <w:rFonts w:ascii="CMU Serif Roman" w:hAnsi="CMU Serif Roman"/>
+              </w:rPr>
+              <w:t>Dad’s Education</w:t>
+            </w:r>
+          </w:p>
+        </w:tc>
+        <w:tc>
+          <w:tcPr>
+            <w:tcW w:w="1731" w:type="dxa"/>
+            <w:vAlign w:val="center"/>
+          </w:tcPr>
+          <w:p>
+            <w:pPr>
+              <w:spacing w:line="360" w:lineRule="auto"/>
+              <w:jc w:val="center"/>
+              <w:rPr>
+                <w:rFonts w:ascii="CMU Serif Roman" w:hAnsi="CMU Serif Roman"/>
+              </w:rPr>
+            </w:pPr>
+            <w:r>
+              <w:rPr>
+                <w:rFonts w:ascii="CMU Serif Roman" w:hAnsi="CMU Serif Roman"/>
+              </w:rPr>
+              <w:t>7.529157</w:t>
+            </w:r>
+          </w:p>
+        </w:tc>
+        <w:tc>
+          <w:tcPr>
+            <w:tcW w:w="1731" w:type="dxa"/>
+            <w:vAlign w:val="center"/>
+          </w:tcPr>
+          <w:p>
+            <w:pPr>
+              <w:spacing w:line="360" w:lineRule="auto"/>
+              <w:jc w:val="center"/>
+              <w:rPr>
+                <w:rFonts w:ascii="CMU Serif Roman" w:hAnsi="CMU Serif Roman"/>
+              </w:rPr>
+            </w:pPr>
+            <w:r>
+              <w:rPr>
+                <w:rFonts w:ascii="CMU Serif Roman" w:hAnsi="CMU Serif Roman"/>
+              </w:rPr>
+              <w:t>6.200652</w:t>
+            </w:r>
+          </w:p>
+        </w:tc>
+        <w:tc>
+          <w:tcPr>
+            <w:tcW w:w="1731" w:type="dxa"/>
+            <w:vAlign w:val="center"/>
+          </w:tcPr>
+          <w:p>
+            <w:pPr>
+              <w:spacing w:line="360" w:lineRule="auto"/>
+              <w:jc w:val="center"/>
+              <w:rPr>
+                <w:rFonts w:ascii="CMU Serif Roman" w:hAnsi="CMU Serif Roman"/>
+              </w:rPr>
+            </w:pPr>
+            <w:r>
+              <w:rPr>
+                <w:rFonts w:ascii="CMU Serif Roman" w:hAnsi="CMU Serif Roman"/>
+              </w:rPr>
+              <w:t>0</w:t>
+            </w:r>
+          </w:p>
+        </w:tc>
+        <w:tc>
+          <w:tcPr>
+            <w:tcW w:w="1732" w:type="dxa"/>
+            <w:vAlign w:val="center"/>
+          </w:tcPr>
+          <w:p>
+            <w:pPr>
+              <w:spacing w:line="360" w:lineRule="auto"/>
+              <w:jc w:val="center"/>
+              <w:rPr>
+                <w:rFonts w:ascii="CMU Serif Roman" w:hAnsi="CMU Serif Roman"/>
+              </w:rPr>
+            </w:pPr>
+            <w:r>
+              <w:rPr>
+                <w:rFonts w:ascii="CMU Serif Roman" w:hAnsi="CMU Serif Roman"/>
+              </w:rPr>
+              <w:t>20</w:t>
+            </w:r>
+          </w:p>
+        </w:tc>
+      </w:tr>
+      <w:tr>
+        <w:tc>
+          <w:tcPr>
+            <w:tcW w:w="2425" w:type="dxa"/>
+            <w:vAlign w:val="center"/>
+          </w:tcPr>
+          <w:p>
+            <w:pPr>
+              <w:spacing w:line="360" w:lineRule="auto"/>
+              <w:jc w:val="center"/>
+              <w:rPr>
+                <w:rFonts w:ascii="CMU Serif Roman" w:hAnsi="CMU Serif Roman"/>
+              </w:rPr>
+            </w:pPr>
+            <w:r>
+              <w:rPr>
+                <w:rFonts w:ascii="CMU Serif Roman" w:hAnsi="CMU Serif Roman"/>
+              </w:rPr>
+              <w:t>Mom’s Education</w:t>
+            </w:r>
+          </w:p>
+        </w:tc>
+        <w:tc>
+          <w:tcPr>
+            <w:tcW w:w="1731" w:type="dxa"/>
+            <w:vAlign w:val="center"/>
+          </w:tcPr>
+          <w:p>
+            <w:pPr>
+              <w:spacing w:line="360" w:lineRule="auto"/>
+              <w:jc w:val="center"/>
+              <w:rPr>
+                <w:rFonts w:ascii="CMU Serif Roman" w:hAnsi="CMU Serif Roman"/>
+              </w:rPr>
+            </w:pPr>
+            <w:r>
+              <w:rPr>
+                <w:rFonts w:ascii="CMU Serif Roman" w:hAnsi="CMU Serif Roman"/>
+              </w:rPr>
+              <w:t>9.76256</w:t>
+            </w:r>
+          </w:p>
+        </w:tc>
+        <w:tc>
+          <w:tcPr>
+            <w:tcW w:w="1731" w:type="dxa"/>
+            <w:vAlign w:val="center"/>
+          </w:tcPr>
+          <w:p>
+            <w:pPr>
+              <w:spacing w:line="360" w:lineRule="auto"/>
+              <w:jc w:val="center"/>
+              <w:rPr>
+                <w:rFonts w:ascii="CMU Serif Roman" w:hAnsi="CMU Serif Roman"/>
+              </w:rPr>
+            </w:pPr>
+            <w:r>
+              <w:rPr>
+                <w:rFonts w:ascii="CMU Serif Roman" w:hAnsi="CMU Serif Roman"/>
+              </w:rPr>
+              <w:t>4.548345</w:t>
+            </w:r>
+          </w:p>
+        </w:tc>
+        <w:tc>
+          <w:tcPr>
+            <w:tcW w:w="1731" w:type="dxa"/>
+            <w:vAlign w:val="center"/>
+          </w:tcPr>
+          <w:p>
+            <w:pPr>
+              <w:spacing w:line="360" w:lineRule="auto"/>
+              <w:jc w:val="center"/>
+              <w:rPr>
+                <w:rFonts w:ascii="CMU Serif Roman" w:hAnsi="CMU Serif Roman"/>
+              </w:rPr>
+            </w:pPr>
+            <w:r>
+              <w:rPr>
+                <w:rFonts w:ascii="CMU Serif Roman" w:hAnsi="CMU Serif Roman"/>
+              </w:rPr>
+              <w:t>0</w:t>
+            </w:r>
+          </w:p>
+        </w:tc>
+        <w:tc>
+          <w:tcPr>
+            <w:tcW w:w="1732" w:type="dxa"/>
+            <w:vAlign w:val="center"/>
+          </w:tcPr>
+          <w:p>
+            <w:pPr>
+              <w:spacing w:line="360" w:lineRule="auto"/>
+              <w:jc w:val="center"/>
+              <w:rPr>
+                <w:rFonts w:ascii="CMU Serif Roman" w:hAnsi="CMU Serif Roman"/>
+              </w:rPr>
+            </w:pPr>
+            <w:r>
+              <w:rPr>
+                <w:rFonts w:ascii="CMU Serif Roman" w:hAnsi="CMU Serif Roman"/>
+              </w:rPr>
+              <w:t>20</w:t>
+            </w:r>
+          </w:p>
+        </w:tc>
+      </w:tr>
+      <w:tr>
+        <w:tc>
+          <w:tcPr>
+            <w:tcW w:w="2425" w:type="dxa"/>
+            <w:vAlign w:val="center"/>
+          </w:tcPr>
+          <w:p>
+            <w:pPr>
+              <w:spacing w:line="360" w:lineRule="auto"/>
+              <w:jc w:val="center"/>
+              <w:rPr>
+                <w:rFonts w:ascii="CMU Serif Roman" w:hAnsi="CMU Serif Roman"/>
+              </w:rPr>
+            </w:pPr>
+            <w:r>
+              <w:rPr>
+                <w:rFonts w:ascii="CMU Serif Roman" w:hAnsi="CMU Serif Roman"/>
+              </w:rPr>
+              <w:t>Dad working at 14</w:t>
+            </w:r>
+          </w:p>
+        </w:tc>
+        <w:tc>
+          <w:tcPr>
+            <w:tcW w:w="1731" w:type="dxa"/>
+            <w:vAlign w:val="center"/>
+          </w:tcPr>
+          <w:p>
+            <w:pPr>
+              <w:spacing w:line="360" w:lineRule="auto"/>
+              <w:jc w:val="center"/>
+              <w:rPr>
+                <w:rFonts w:ascii="CMU Serif Roman" w:hAnsi="CMU Serif Roman"/>
+              </w:rPr>
+            </w:pPr>
+            <w:r>
+              <w:rPr>
+                <w:rFonts w:ascii="CMU Serif Roman" w:hAnsi="CMU Serif Roman"/>
+              </w:rPr>
+              <w:t>.6695574</w:t>
+            </w:r>
+          </w:p>
+        </w:tc>
+        <w:tc>
+          <w:tcPr>
+            <w:tcW w:w="1731" w:type="dxa"/>
+            <w:vAlign w:val="center"/>
+          </w:tcPr>
+          <w:p>
+            <w:pPr>
+              <w:spacing w:line="360" w:lineRule="auto"/>
+              <w:jc w:val="center"/>
+              <w:rPr>
+                <w:rFonts w:ascii="CMU Serif Roman" w:hAnsi="CMU Serif Roman"/>
+              </w:rPr>
+            </w:pPr>
+            <w:r>
+              <w:rPr>
+                <w:rFonts w:ascii="CMU Serif Roman" w:hAnsi="CMU Serif Roman"/>
+              </w:rPr>
+              <w:t>.4704077</w:t>
+            </w:r>
+          </w:p>
+        </w:tc>
+        <w:tc>
+          <w:tcPr>
+            <w:tcW w:w="1731" w:type="dxa"/>
+            <w:vAlign w:val="center"/>
+          </w:tcPr>
+          <w:p>
+            <w:pPr>
+              <w:spacing w:line="360" w:lineRule="auto"/>
+              <w:jc w:val="center"/>
+              <w:rPr>
+                <w:rFonts w:ascii="CMU Serif Roman" w:hAnsi="CMU Serif Roman"/>
+              </w:rPr>
+            </w:pPr>
+            <w:r>
+              <w:rPr>
+                <w:rFonts w:ascii="CMU Serif Roman" w:hAnsi="CMU Serif Roman"/>
+              </w:rPr>
+              <w:t>0</w:t>
+            </w:r>
+          </w:p>
+        </w:tc>
+        <w:tc>
+          <w:tcPr>
+            <w:tcW w:w="1732" w:type="dxa"/>
+            <w:vAlign w:val="center"/>
+          </w:tcPr>
+          <w:p>
+            <w:pPr>
+              <w:spacing w:line="360" w:lineRule="auto"/>
+              <w:jc w:val="center"/>
+              <w:rPr>
+                <w:rFonts w:ascii="CMU Serif Roman" w:hAnsi="CMU Serif Roman"/>
+              </w:rPr>
+            </w:pPr>
+            <w:r>
+              <w:rPr>
+                <w:rFonts w:ascii="CMU Serif Roman" w:hAnsi="CMU Serif Roman"/>
+              </w:rPr>
+              <w:t>1</w:t>
+            </w:r>
+          </w:p>
+        </w:tc>
+      </w:tr>
+      <w:tr>
+        <w:tc>
+          <w:tcPr>
+            <w:tcW w:w="2425" w:type="dxa"/>
+            <w:vAlign w:val="center"/>
+          </w:tcPr>
+          <w:p>
+            <w:pPr>
+              <w:spacing w:line="360" w:lineRule="auto"/>
+              <w:jc w:val="center"/>
+              <w:rPr>
+                <w:rFonts w:ascii="CMU Serif Roman" w:hAnsi="CMU Serif Roman"/>
+              </w:rPr>
+            </w:pPr>
+            <w:r>
+              <w:rPr>
+                <w:rFonts w:ascii="CMU Serif Roman" w:hAnsi="CMU Serif Roman"/>
+              </w:rPr>
+              <w:t>Mom working at 14</w:t>
+            </w:r>
+          </w:p>
+        </w:tc>
+        <w:tc>
+          <w:tcPr>
+            <w:tcW w:w="1731" w:type="dxa"/>
+            <w:vAlign w:val="center"/>
+          </w:tcPr>
+          <w:p>
+            <w:pPr>
+              <w:spacing w:line="360" w:lineRule="auto"/>
+              <w:jc w:val="center"/>
+              <w:rPr>
+                <w:rFonts w:ascii="CMU Serif Roman" w:hAnsi="CMU Serif Roman"/>
+              </w:rPr>
+            </w:pPr>
+            <w:r>
+              <w:rPr>
+                <w:rFonts w:ascii="CMU Serif Roman" w:hAnsi="CMU Serif Roman"/>
+              </w:rPr>
+              <w:t>.5134569</w:t>
+            </w:r>
+          </w:p>
+        </w:tc>
+        <w:tc>
+          <w:tcPr>
+            <w:tcW w:w="1731" w:type="dxa"/>
+            <w:vAlign w:val="center"/>
+          </w:tcPr>
+          <w:p>
+            <w:pPr>
+              <w:spacing w:line="360" w:lineRule="auto"/>
+              <w:jc w:val="center"/>
+              <w:rPr>
+                <w:rFonts w:ascii="CMU Serif Roman" w:hAnsi="CMU Serif Roman"/>
+              </w:rPr>
+            </w:pPr>
+            <w:r>
+              <w:rPr>
+                <w:rFonts w:ascii="CMU Serif Roman" w:hAnsi="CMU Serif Roman"/>
+              </w:rPr>
+              <w:t>.4998562</w:t>
+            </w:r>
+          </w:p>
+        </w:tc>
+        <w:tc>
+          <w:tcPr>
+            <w:tcW w:w="1731" w:type="dxa"/>
+            <w:vAlign w:val="center"/>
+          </w:tcPr>
+          <w:p>
+            <w:pPr>
+              <w:spacing w:line="360" w:lineRule="auto"/>
+              <w:jc w:val="center"/>
+              <w:rPr>
+                <w:rFonts w:ascii="CMU Serif Roman" w:hAnsi="CMU Serif Roman"/>
+              </w:rPr>
+            </w:pPr>
+            <w:r>
+              <w:rPr>
+                <w:rFonts w:ascii="CMU Serif Roman" w:hAnsi="CMU Serif Roman"/>
+              </w:rPr>
+              <w:t>0</w:t>
+            </w:r>
+          </w:p>
+        </w:tc>
+        <w:tc>
+          <w:tcPr>
+            <w:tcW w:w="1732" w:type="dxa"/>
+            <w:vAlign w:val="center"/>
+          </w:tcPr>
+          <w:p>
+            <w:pPr>
+              <w:spacing w:line="360" w:lineRule="auto"/>
+              <w:jc w:val="center"/>
+              <w:rPr>
+                <w:rFonts w:ascii="CMU Serif Roman" w:hAnsi="CMU Serif Roman"/>
+              </w:rPr>
+            </w:pPr>
+            <w:r>
+              <w:rPr>
+                <w:rFonts w:ascii="CMU Serif Roman" w:hAnsi="CMU Serif Roman"/>
+              </w:rPr>
+              <w:t>1</w:t>
+            </w:r>
+            <w:bookmarkStart w:id="0" w:name="_GoBack"/>
+            <w:bookmarkEnd w:id="0"/>
+          </w:p>
+        </w:tc>
+      </w:tr>
+    </w:tbl>
+    <w:p>
+      <w:pPr>
+        <w:spacing w:line="360" w:lineRule="auto"/>
+        <w:ind w:firstLine="720"/>
+        <w:jc w:val="center"/>
+        <w:rPr>
+          <w:rFonts w:ascii="CMU Serif Roman" w:hAnsi="CMU Serif Roman"/>
+        </w:rPr>
+      </w:pPr>
     </w:p>
     <w:sectPr>
       <w:type w:val="continuous"/>
@@ -971,6 +4988,29 @@
     <w:semiHidden/>
     <w:unhideWhenUsed/>
   </w:style>
+  <w:style w:type="table" w:styleId="TableGrid">
+    <w:name w:val="Table Grid"/>
+    <w:basedOn w:val="TableNormal"/>
+    <w:uiPriority w:val="39"/>
+    <w:rsid w:val="004B46BC"/>
+    <w:tblPr>
+      <w:tblInd w:w="0" w:type="dxa"/>
+      <w:tblBorders>
+        <w:top w:val="single" w:sz="4" w:space="0" w:color="auto"/>
+        <w:left w:val="single" w:sz="4" w:space="0" w:color="auto"/>
+        <w:bottom w:val="single" w:sz="4" w:space="0" w:color="auto"/>
+        <w:right w:val="single" w:sz="4" w:space="0" w:color="auto"/>
+        <w:insideH w:val="single" w:sz="4" w:space="0" w:color="auto"/>
+        <w:insideV w:val="single" w:sz="4" w:space="0" w:color="auto"/>
+      </w:tblBorders>
+      <w:tblCellMar>
+        <w:top w:w="0" w:type="dxa"/>
+        <w:left w:w="108" w:type="dxa"/>
+        <w:bottom w:w="0" w:type="dxa"/>
+        <w:right w:w="108" w:type="dxa"/>
+      </w:tblCellMar>
+    </w:tblPr>
+  </w:style>
 </w:styles>
 </file>
 

</xml_diff>